<commit_message>
Updated Deceleration of the balls
</commit_message>
<xml_diff>
--- a/p5 version/Simulation/Pool PDF.docx
+++ b/p5 version/Simulation/Pool PDF.docx
@@ -8,20 +8,35 @@
           <w:rFonts w:ascii="Times New Roman" w:hAnsi="Times New Roman" w:cs="Times New Roman"/>
           <w:b/>
           <w:bCs/>
-          <w:sz w:val="28"/>
-          <w:szCs w:val="28"/>
+          <w:sz w:val="36"/>
+          <w:szCs w:val="36"/>
+          <w:u w:val="single"/>
         </w:rPr>
       </w:pPr>
       <w:r>
+        <w:rPr>
+          <w:rFonts w:ascii="Times New Roman" w:hAnsi="Times New Roman" w:cs="Times New Roman"/>
+          <w:b/>
+          <w:bCs/>
+          <w:sz w:val="36"/>
+          <w:szCs w:val="36"/>
+          <w:u w:val="single"/>
+        </w:rPr>
+        <w:t xml:space="preserve">Pool Simulation </w:t>
+      </w:r>
+    </w:p>
+    <w:p>
+      <w:pPr>
+        <w:spacing w:after="0" w:line="360" w:lineRule="auto"/>
         <w:rPr>
           <w:rFonts w:ascii="Times New Roman" w:hAnsi="Times New Roman" w:cs="Times New Roman"/>
           <w:b/>
           <w:bCs/>
           <w:sz w:val="28"/>
           <w:szCs w:val="28"/>
-        </w:rPr>
-        <w:t xml:space="preserve">Pool Simulation - </w:t>
-      </w:r>
+          <w:u w:val="single"/>
+        </w:rPr>
+      </w:pPr>
       <w:r>
         <w:rPr>
           <w:rFonts w:ascii="Times New Roman" w:hAnsi="Times New Roman" w:cs="Times New Roman"/>
@@ -29,19 +44,59 @@
           <w:bCs/>
           <w:sz w:val="28"/>
           <w:szCs w:val="28"/>
-        </w:rPr>
-        <w:t xml:space="preserve">Impact </w:t>
-      </w:r>
-      <w:r>
+          <w:u w:val="single"/>
+        </w:rPr>
+        <w:t>Introduction:</w:t>
+      </w:r>
+    </w:p>
+    <w:p>
+      <w:pPr>
+        <w:rPr>
+          <w:rFonts w:ascii="Times New Roman" w:hAnsi="Times New Roman" w:cs="Times New Roman"/>
+        </w:rPr>
+      </w:pPr>
+      <w:r>
+        <w:rPr>
+          <w:rFonts w:ascii="Times New Roman" w:hAnsi="Times New Roman" w:cs="Times New Roman"/>
+        </w:rPr>
+        <w:t xml:space="preserve">To model the physics involved in a game of pool, we must </w:t>
+      </w:r>
+      <w:r>
+        <w:rPr>
+          <w:rFonts w:ascii="Times New Roman" w:hAnsi="Times New Roman" w:cs="Times New Roman"/>
+        </w:rPr>
+        <w:t xml:space="preserve">combine </w:t>
+      </w:r>
+      <w:r>
+        <w:rPr>
+          <w:rFonts w:ascii="Times New Roman" w:hAnsi="Times New Roman" w:cs="Times New Roman"/>
+        </w:rPr>
+        <w:t>many math and physics principles.</w:t>
+      </w:r>
+      <w:r>
+        <w:rPr>
+          <w:rFonts w:ascii="Times New Roman" w:hAnsi="Times New Roman" w:cs="Times New Roman"/>
+        </w:rPr>
+        <w:t xml:space="preserve"> In the pool simulation, there are 3 main calculations in which these principles are applied: impact between two balls, impact between a bumper and a ball and the resistance between the table and the balls.</w:t>
+      </w:r>
+      <w:r>
+        <w:rPr>
+          <w:rFonts w:ascii="Times New Roman" w:hAnsi="Times New Roman" w:cs="Times New Roman"/>
+        </w:rPr>
+        <w:t xml:space="preserve"> In this document, we will give an in-depth explanation of how each of these calculations are performed. </w:t>
+      </w:r>
+    </w:p>
+    <w:p>
+      <w:pPr>
         <w:rPr>
           <w:rFonts w:ascii="Times New Roman" w:hAnsi="Times New Roman" w:cs="Times New Roman"/>
           <w:b/>
           <w:bCs/>
           <w:sz w:val="28"/>
           <w:szCs w:val="28"/>
-        </w:rPr>
-        <w:t>Calculations</w:t>
-      </w:r>
+          <w:u w:val="single"/>
+        </w:rPr>
+      </w:pPr>
       <w:r>
         <w:rPr>
           <w:rFonts w:ascii="Times New Roman" w:hAnsi="Times New Roman" w:cs="Times New Roman"/>
@@ -49,28 +104,9 @@
           <w:bCs/>
           <w:sz w:val="28"/>
           <w:szCs w:val="28"/>
-        </w:rPr>
-        <w:t xml:space="preserve"> for Collision</w:t>
-      </w:r>
-      <w:r>
-        <w:rPr>
-          <w:rFonts w:ascii="Times New Roman" w:hAnsi="Times New Roman" w:cs="Times New Roman"/>
-          <w:b/>
-          <w:bCs/>
-          <w:sz w:val="28"/>
-          <w:szCs w:val="28"/>
-        </w:rPr>
-        <w:t>s</w:t>
-      </w:r>
-      <w:r>
-        <w:rPr>
-          <w:rFonts w:ascii="Times New Roman" w:hAnsi="Times New Roman" w:cs="Times New Roman"/>
-          <w:b/>
-          <w:bCs/>
-          <w:sz w:val="28"/>
-          <w:szCs w:val="28"/>
-        </w:rPr>
-        <w:t xml:space="preserve"> between Balls</w:t>
+          <w:u w:val="single"/>
+        </w:rPr>
+        <w:t>Impact Calculations for Collisions between Balls</w:t>
       </w:r>
     </w:p>
     <w:p>
@@ -80,8 +116,6 @@
           <w:rFonts w:ascii="Times New Roman" w:hAnsi="Times New Roman" w:cs="Times New Roman"/>
           <w:b/>
           <w:bCs/>
-          <w:sz w:val="24"/>
-          <w:szCs w:val="24"/>
         </w:rPr>
       </w:pPr>
       <w:r>
@@ -89,10 +123,8 @@
           <w:rFonts w:ascii="Times New Roman" w:hAnsi="Times New Roman" w:cs="Times New Roman"/>
           <w:b/>
           <w:bCs/>
-          <w:sz w:val="24"/>
-          <w:szCs w:val="24"/>
-        </w:rPr>
-        <w:t>Introduction:</w:t>
+        </w:rPr>
+        <w:t>Initial Velocity and Angle:</w:t>
       </w:r>
     </w:p>
     <w:p>
@@ -105,61 +137,13 @@
         <w:rPr>
           <w:rFonts w:ascii="Times New Roman" w:hAnsi="Times New Roman" w:cs="Times New Roman"/>
         </w:rPr>
-        <w:t>In the pool simulation, t</w:t>
+        <w:t xml:space="preserve">The initial velocities of the balls </w:t>
       </w:r>
       <w:r>
         <w:rPr>
           <w:rFonts w:ascii="Times New Roman" w:hAnsi="Times New Roman" w:cs="Times New Roman"/>
         </w:rPr>
-        <w:t xml:space="preserve">he velocities of two balls after impact </w:t>
-      </w:r>
-      <w:r>
-        <w:rPr>
-          <w:rFonts w:ascii="Times New Roman" w:hAnsi="Times New Roman" w:cs="Times New Roman"/>
-        </w:rPr>
-        <w:t>are</w:t>
-      </w:r>
-      <w:r>
-        <w:rPr>
-          <w:rFonts w:ascii="Times New Roman" w:hAnsi="Times New Roman" w:cs="Times New Roman"/>
-        </w:rPr>
-        <w:t xml:space="preserve"> calculated </w:t>
-      </w:r>
-      <w:r>
-        <w:rPr>
-          <w:rFonts w:ascii="Times New Roman" w:hAnsi="Times New Roman" w:cs="Times New Roman"/>
-        </w:rPr>
-        <w:t xml:space="preserve">using trigonometry and </w:t>
-      </w:r>
-      <w:r>
-        <w:rPr>
-          <w:rFonts w:ascii="Times New Roman" w:hAnsi="Times New Roman" w:cs="Times New Roman"/>
-        </w:rPr>
-        <w:t xml:space="preserve">a combination of physics principles. </w:t>
-      </w:r>
-      <w:r>
-        <w:rPr>
-          <w:rFonts w:ascii="Times New Roman" w:hAnsi="Times New Roman" w:cs="Times New Roman"/>
-        </w:rPr>
-        <w:t>Firstly, t</w:t>
-      </w:r>
-      <w:r>
-        <w:rPr>
-          <w:rFonts w:ascii="Times New Roman" w:hAnsi="Times New Roman" w:cs="Times New Roman"/>
-        </w:rPr>
-        <w:t xml:space="preserve">he </w:t>
-      </w:r>
-      <w:r>
-        <w:rPr>
-          <w:rFonts w:ascii="Times New Roman" w:hAnsi="Times New Roman" w:cs="Times New Roman"/>
-        </w:rPr>
-        <w:t>system can be rotated about the center of one of the balls to make the axis of collision horizontal. After this rotation, the vertical component of the velocities becomes tangent to the axis of collision, meaning it will not change after the impact. Conservation of momentum and coefficient of restitution equations can then be applied to calculate the horizontal component of the velocities after impact.</w:t>
-      </w:r>
-      <w:r>
-        <w:rPr>
-          <w:rFonts w:ascii="Times New Roman" w:hAnsi="Times New Roman" w:cs="Times New Roman"/>
-        </w:rPr>
-        <w:t xml:space="preserve"> Lastly, we convert these velocities back to normal </w:t>
+        <w:t xml:space="preserve">in the </w:t>
       </w:r>
       <w:r>
         <w:rPr>
@@ -187,123 +171,19 @@
         <w:rPr>
           <w:rFonts w:ascii="Times New Roman" w:hAnsi="Times New Roman" w:cs="Times New Roman"/>
         </w:rPr>
-        <w:t xml:space="preserve"> axes to get the final velocities and angles of the balls. </w:t>
-      </w:r>
-    </w:p>
-    <w:p>
-      <w:pPr>
+        <w:t xml:space="preserve"> </w:t>
+      </w:r>
+      <w:r>
         <w:rPr>
           <w:rFonts w:ascii="Times New Roman" w:hAnsi="Times New Roman" w:cs="Times New Roman"/>
         </w:rPr>
-      </w:pPr>
-    </w:p>
-    <w:p>
-      <w:pPr>
-        <w:spacing w:after="0"/>
+        <w:t xml:space="preserve">directions </w:t>
+      </w:r>
+      <w:r>
         <w:rPr>
           <w:rFonts w:ascii="Times New Roman" w:hAnsi="Times New Roman" w:cs="Times New Roman"/>
-          <w:b/>
-          <w:bCs/>
-        </w:rPr>
-      </w:pPr>
-      <w:r>
-        <w:rPr>
-          <w:rFonts w:ascii="Times New Roman" w:hAnsi="Times New Roman" w:cs="Times New Roman"/>
-          <w:b/>
-          <w:bCs/>
-        </w:rPr>
-        <w:t>Initial Velocity and Angle</w:t>
-      </w:r>
-      <w:r>
-        <w:rPr>
-          <w:rFonts w:ascii="Times New Roman" w:hAnsi="Times New Roman" w:cs="Times New Roman"/>
-          <w:b/>
-          <w:bCs/>
-        </w:rPr>
-        <w:t>:</w:t>
-      </w:r>
-    </w:p>
-    <w:p>
-      <w:pPr>
-        <w:rPr>
-          <w:rFonts w:ascii="Times New Roman" w:hAnsi="Times New Roman" w:cs="Times New Roman"/>
-        </w:rPr>
-      </w:pPr>
-      <w:r>
-        <w:rPr>
-          <w:rFonts w:ascii="Times New Roman" w:hAnsi="Times New Roman" w:cs="Times New Roman"/>
-        </w:rPr>
-        <w:t>T</w:t>
-      </w:r>
-      <w:r>
-        <w:rPr>
-          <w:rFonts w:ascii="Times New Roman" w:hAnsi="Times New Roman" w:cs="Times New Roman"/>
-        </w:rPr>
-        <w:t xml:space="preserve">he initial velocities of the balls </w:t>
-      </w:r>
-      <w:r>
-        <w:rPr>
-          <w:rFonts w:ascii="Times New Roman" w:hAnsi="Times New Roman" w:cs="Times New Roman"/>
-        </w:rPr>
-        <w:t xml:space="preserve">in the </w:t>
-      </w:r>
-      <w:r>
-        <w:rPr>
-          <w:rFonts w:ascii="Times New Roman" w:hAnsi="Times New Roman" w:cs="Times New Roman"/>
-          <w:i/>
-          <w:iCs/>
-        </w:rPr>
-        <w:t>x</w:t>
-      </w:r>
-      <w:r>
-        <w:rPr>
-          <w:rFonts w:ascii="Times New Roman" w:hAnsi="Times New Roman" w:cs="Times New Roman"/>
-        </w:rPr>
-        <w:t xml:space="preserve"> and </w:t>
-      </w:r>
-      <w:r>
-        <w:rPr>
-          <w:rFonts w:ascii="Times New Roman" w:hAnsi="Times New Roman" w:cs="Times New Roman"/>
-          <w:i/>
-          <w:iCs/>
-        </w:rPr>
-        <w:t>y</w:t>
-      </w:r>
-      <w:r>
-        <w:rPr>
-          <w:rFonts w:ascii="Times New Roman" w:hAnsi="Times New Roman" w:cs="Times New Roman"/>
-        </w:rPr>
-        <w:t xml:space="preserve"> </w:t>
-      </w:r>
-      <w:r>
-        <w:rPr>
-          <w:rFonts w:ascii="Times New Roman" w:hAnsi="Times New Roman" w:cs="Times New Roman"/>
-        </w:rPr>
-        <w:t xml:space="preserve">directions </w:t>
-      </w:r>
-      <w:r>
-        <w:rPr>
-          <w:rFonts w:ascii="Times New Roman" w:hAnsi="Times New Roman" w:cs="Times New Roman"/>
-        </w:rPr>
-        <w:t xml:space="preserve">are used </w:t>
-      </w:r>
-      <w:r>
-        <w:rPr>
-          <w:rFonts w:ascii="Times New Roman" w:hAnsi="Times New Roman" w:cs="Times New Roman"/>
-        </w:rPr>
-        <w:t xml:space="preserve">to calculate the initial velocity and </w:t>
-      </w:r>
-      <w:r>
-        <w:rPr>
-          <w:rFonts w:ascii="Times New Roman" w:hAnsi="Times New Roman" w:cs="Times New Roman"/>
-        </w:rPr>
-        <w:t xml:space="preserve">initial </w:t>
-      </w:r>
-      <w:r>
-        <w:rPr>
-          <w:rFonts w:ascii="Times New Roman" w:hAnsi="Times New Roman" w:cs="Times New Roman"/>
-        </w:rPr>
-        <w:t>angle of the balls. The following equations can be used to show this step:</w:t>
+        </w:rPr>
+        <w:t>are used to calculate the initial velocity and initial angle of the balls. The following equations can be used to show this step:</w:t>
       </w:r>
     </w:p>
     <w:p>
@@ -816,29 +696,8 @@
         <w:rPr>
           <w:rFonts w:ascii="Times New Roman" w:eastAsiaTheme="minorEastAsia" w:hAnsi="Times New Roman" w:cs="Times New Roman"/>
         </w:rPr>
-        <w:t xml:space="preserve"> is the initial angle from the positive </w:t>
-      </w:r>
-      <w:r>
-        <w:rPr>
-          <w:rFonts w:ascii="Times New Roman" w:eastAsiaTheme="minorEastAsia" w:hAnsi="Times New Roman" w:cs="Times New Roman"/>
-          <w:i/>
-          <w:iCs/>
-        </w:rPr>
-        <w:t xml:space="preserve">x </w:t>
-      </w:r>
-      <w:r>
-        <w:rPr>
-          <w:rFonts w:ascii="Times New Roman" w:eastAsiaTheme="minorEastAsia" w:hAnsi="Times New Roman" w:cs="Times New Roman"/>
-        </w:rPr>
-        <w:t xml:space="preserve">axis. </w:t>
-      </w:r>
-    </w:p>
-    <w:p>
-      <w:pPr>
-        <w:rPr>
-          <w:rFonts w:ascii="Times New Roman" w:eastAsiaTheme="minorEastAsia" w:hAnsi="Times New Roman" w:cs="Times New Roman"/>
-        </w:rPr>
-      </w:pPr>
+        <w:t xml:space="preserve"> is the initial angle from the positive x axis. </w:t>
+      </w:r>
     </w:p>
     <w:p>
       <w:pPr>
@@ -855,7 +714,7 @@
           <w:b/>
           <w:bCs/>
         </w:rPr>
-        <w:t xml:space="preserve">Initial Velocities on </w:t>
+        <w:t xml:space="preserve">Initial Velocities on Rotated </w:t>
       </w:r>
       <w:r>
         <w:rPr>
@@ -863,7 +722,7 @@
           <w:b/>
           <w:bCs/>
         </w:rPr>
-        <w:t>Rotat</w:t>
+        <w:t>Line of Impact</w:t>
       </w:r>
       <w:r>
         <w:rPr>
@@ -871,15 +730,7 @@
           <w:b/>
           <w:bCs/>
         </w:rPr>
-        <w:t>ed</w:t>
-      </w:r>
-      <w:r>
-        <w:rPr>
-          <w:rFonts w:ascii="Times New Roman" w:eastAsiaTheme="minorEastAsia" w:hAnsi="Times New Roman" w:cs="Times New Roman"/>
-          <w:b/>
-          <w:bCs/>
-        </w:rPr>
-        <w:t xml:space="preserve"> Axis of Collision:</w:t>
+        <w:t>:</w:t>
       </w:r>
     </w:p>
     <w:p>
@@ -901,7 +752,7 @@
           <w:noProof/>
         </w:rPr>
         <w:drawing>
-          <wp:inline distT="0" distB="0" distL="0" distR="0" wp14:anchorId="14792FB1" wp14:editId="2DA71234">
+          <wp:inline distT="0" distB="0" distL="0" distR="0" wp14:anchorId="77729287" wp14:editId="016C44E0">
             <wp:extent cx="3409950" cy="3416826"/>
             <wp:effectExtent l="0" t="0" r="0" b="0"/>
             <wp:docPr id="2" name="Picture 2" descr="Diagram&#10;&#10;Description automatically generated"/>
@@ -936,13 +787,6 @@
           </wp:inline>
         </w:drawing>
       </w:r>
-      <w:r>
-        <w:rPr>
-          <w:rFonts w:ascii="Times New Roman" w:eastAsiaTheme="minorEastAsia" w:hAnsi="Times New Roman" w:cs="Times New Roman"/>
-          <w:noProof/>
-        </w:rPr>
-        <w:t xml:space="preserve"> </w:t>
-      </w:r>
     </w:p>
     <w:p>
       <w:pPr>
@@ -955,7 +799,19 @@
         <w:rPr>
           <w:rFonts w:ascii="Times New Roman" w:eastAsiaTheme="minorEastAsia" w:hAnsi="Times New Roman" w:cs="Times New Roman"/>
         </w:rPr>
-        <w:t>Figure 1: Diagram of the Axis of Collision.</w:t>
+        <w:t xml:space="preserve">Figure 1: Diagram of the </w:t>
+      </w:r>
+      <w:r>
+        <w:rPr>
+          <w:rFonts w:ascii="Times New Roman" w:eastAsiaTheme="minorEastAsia" w:hAnsi="Times New Roman" w:cs="Times New Roman"/>
+        </w:rPr>
+        <w:t>Line of Impact</w:t>
+      </w:r>
+      <w:r>
+        <w:rPr>
+          <w:rFonts w:ascii="Times New Roman" w:eastAsiaTheme="minorEastAsia" w:hAnsi="Times New Roman" w:cs="Times New Roman"/>
+        </w:rPr>
+        <w:t>.</w:t>
       </w:r>
     </w:p>
     <w:p>
@@ -964,24 +820,31 @@
           <w:rFonts w:ascii="Times New Roman" w:eastAsiaTheme="minorEastAsia" w:hAnsi="Times New Roman" w:cs="Times New Roman"/>
         </w:rPr>
       </w:pPr>
+    </w:p>
+    <w:p>
+      <w:pPr>
+        <w:rPr>
+          <w:rFonts w:ascii="Times New Roman" w:eastAsiaTheme="minorEastAsia" w:hAnsi="Times New Roman" w:cs="Times New Roman"/>
+        </w:rPr>
+      </w:pPr>
       <w:r>
         <w:rPr>
           <w:rFonts w:ascii="Times New Roman" w:eastAsiaTheme="minorEastAsia" w:hAnsi="Times New Roman" w:cs="Times New Roman"/>
         </w:rPr>
         <w:lastRenderedPageBreak/>
-        <w:t>T</w:t>
-      </w:r>
-      <w:r>
-        <w:rPr>
-          <w:rFonts w:ascii="Times New Roman" w:eastAsiaTheme="minorEastAsia" w:hAnsi="Times New Roman" w:cs="Times New Roman"/>
-        </w:rPr>
-        <w:t xml:space="preserve">he system is rotated around the center of the first ball to make the axis of collision horizontal. </w:t>
-      </w:r>
-      <w:r>
-        <w:rPr>
-          <w:rFonts w:ascii="Times New Roman" w:eastAsiaTheme="minorEastAsia" w:hAnsi="Times New Roman" w:cs="Times New Roman"/>
-        </w:rPr>
-        <w:t xml:space="preserve">To do this, the angle </w:t>
+        <w:t xml:space="preserve">The system is rotated around the center of the first ball to make the </w:t>
+      </w:r>
+      <w:r>
+        <w:rPr>
+          <w:rFonts w:ascii="Times New Roman" w:eastAsiaTheme="minorEastAsia" w:hAnsi="Times New Roman" w:cs="Times New Roman"/>
+        </w:rPr>
+        <w:t>line of impact</w:t>
+      </w:r>
+      <w:r>
+        <w:rPr>
+          <w:rFonts w:ascii="Times New Roman" w:eastAsiaTheme="minorEastAsia" w:hAnsi="Times New Roman" w:cs="Times New Roman"/>
+        </w:rPr>
+        <w:t xml:space="preserve"> horizontal. To do this, the angle </w:t>
       </w:r>
       <m:oMath>
         <m:r>
@@ -1196,19 +1059,7 @@
         <w:rPr>
           <w:rFonts w:ascii="Times New Roman" w:eastAsiaTheme="minorEastAsia" w:hAnsi="Times New Roman" w:cs="Times New Roman"/>
         </w:rPr>
-        <w:t xml:space="preserve"> is the vertical distance between the </w:t>
-      </w:r>
-      <w:r>
-        <w:rPr>
-          <w:rFonts w:ascii="Times New Roman" w:eastAsiaTheme="minorEastAsia" w:hAnsi="Times New Roman" w:cs="Times New Roman"/>
-        </w:rPr>
-        <w:t xml:space="preserve">center of the </w:t>
-      </w:r>
-      <w:r>
-        <w:rPr>
-          <w:rFonts w:ascii="Times New Roman" w:eastAsiaTheme="minorEastAsia" w:hAnsi="Times New Roman" w:cs="Times New Roman"/>
-        </w:rPr>
-        <w:t xml:space="preserve">balls, </w:t>
+        <w:t xml:space="preserve"> is the vertical distance between the balls, </w:t>
       </w:r>
       <m:oMath>
         <m:sSub>
@@ -1246,19 +1097,7 @@
         <w:rPr>
           <w:rFonts w:ascii="Times New Roman" w:eastAsiaTheme="minorEastAsia" w:hAnsi="Times New Roman" w:cs="Times New Roman"/>
         </w:rPr>
-        <w:t xml:space="preserve"> is the horizontal distance between the </w:t>
-      </w:r>
-      <w:r>
-        <w:rPr>
-          <w:rFonts w:ascii="Times New Roman" w:eastAsiaTheme="minorEastAsia" w:hAnsi="Times New Roman" w:cs="Times New Roman"/>
-        </w:rPr>
-        <w:t xml:space="preserve">center of the </w:t>
-      </w:r>
-      <w:r>
-        <w:rPr>
-          <w:rFonts w:ascii="Times New Roman" w:eastAsiaTheme="minorEastAsia" w:hAnsi="Times New Roman" w:cs="Times New Roman"/>
-        </w:rPr>
-        <w:t xml:space="preserve">balls and </w:t>
+        <w:t xml:space="preserve"> is the horizontal distance between the balls and </w:t>
       </w:r>
       <m:oMath>
         <m:r>
@@ -1272,13 +1111,7 @@
         <w:rPr>
           <w:rFonts w:ascii="Times New Roman" w:eastAsiaTheme="minorEastAsia" w:hAnsi="Times New Roman" w:cs="Times New Roman"/>
         </w:rPr>
-        <w:t xml:space="preserve"> is the angle of collision</w:t>
-      </w:r>
-      <w:r>
-        <w:rPr>
-          <w:rFonts w:ascii="Times New Roman" w:eastAsiaTheme="minorEastAsia" w:hAnsi="Times New Roman" w:cs="Times New Roman"/>
-        </w:rPr>
-        <w:t xml:space="preserve"> from the positive </w:t>
+        <w:t xml:space="preserve"> is the angle of collision from the positive </w:t>
       </w:r>
       <w:r>
         <w:rPr>
@@ -1292,13 +1125,7 @@
         <w:rPr>
           <w:rFonts w:ascii="Times New Roman" w:eastAsiaTheme="minorEastAsia" w:hAnsi="Times New Roman" w:cs="Times New Roman"/>
         </w:rPr>
-        <w:t xml:space="preserve"> axis</w:t>
-      </w:r>
-      <w:r>
-        <w:rPr>
-          <w:rFonts w:ascii="Times New Roman" w:eastAsiaTheme="minorEastAsia" w:hAnsi="Times New Roman" w:cs="Times New Roman"/>
-        </w:rPr>
-        <w:t xml:space="preserve">. </w:t>
+        <w:t xml:space="preserve"> axis. </w:t>
       </w:r>
     </w:p>
     <w:p>
@@ -1317,12 +1144,6 @@
         <w:rPr>
           <w:rFonts w:ascii="Times New Roman" w:eastAsiaTheme="minorEastAsia" w:hAnsi="Times New Roman" w:cs="Times New Roman"/>
         </w:rPr>
-        <w:t xml:space="preserve">of the balls </w:t>
-      </w:r>
-      <w:r>
-        <w:rPr>
-          <w:rFonts w:ascii="Times New Roman" w:eastAsiaTheme="minorEastAsia" w:hAnsi="Times New Roman" w:cs="Times New Roman"/>
-        </w:rPr>
         <w:t xml:space="preserve">in the </w:t>
       </w:r>
       <w:r>
@@ -1335,7 +1156,7 @@
       </w:r>
       <w:r>
         <w:rPr>
-          <w:rFonts w:ascii="Times New Roman" w:hAnsi="Times New Roman" w:cs="Times New Roman"/>
+          <w:rFonts w:ascii="Times New Roman" w:eastAsiaTheme="minorEastAsia" w:hAnsi="Times New Roman" w:cs="Times New Roman"/>
         </w:rPr>
         <w:t xml:space="preserve"> and </w:t>
       </w:r>
@@ -1349,21 +1170,21 @@
       </w:r>
       <w:r>
         <w:rPr>
-          <w:rFonts w:ascii="Times New Roman" w:hAnsi="Times New Roman" w:cs="Times New Roman"/>
-        </w:rPr>
-        <w:t xml:space="preserve"> </w:t>
-      </w:r>
-      <w:r>
-        <w:rPr>
-          <w:rFonts w:ascii="Times New Roman" w:eastAsiaTheme="minorEastAsia" w:hAnsi="Times New Roman" w:cs="Times New Roman"/>
-        </w:rPr>
-        <w:t xml:space="preserve">directions </w:t>
-      </w:r>
-      <w:r>
-        <w:rPr>
-          <w:rFonts w:ascii="Times New Roman" w:eastAsiaTheme="minorEastAsia" w:hAnsi="Times New Roman" w:cs="Times New Roman"/>
-        </w:rPr>
-        <w:t>on the rotated axis of collision</w:t>
+          <w:rFonts w:ascii="Times New Roman" w:eastAsiaTheme="minorEastAsia" w:hAnsi="Times New Roman" w:cs="Times New Roman"/>
+        </w:rPr>
+        <w:t xml:space="preserve"> directions </w:t>
+      </w:r>
+      <w:r>
+        <w:rPr>
+          <w:rFonts w:ascii="Times New Roman" w:eastAsiaTheme="minorEastAsia" w:hAnsi="Times New Roman" w:cs="Times New Roman"/>
+        </w:rPr>
+        <w:t xml:space="preserve">on the rotated </w:t>
+      </w:r>
+      <w:r>
+        <w:rPr>
+          <w:rFonts w:ascii="Times New Roman" w:eastAsiaTheme="minorEastAsia" w:hAnsi="Times New Roman" w:cs="Times New Roman"/>
+        </w:rPr>
+        <w:t>line of impact</w:t>
       </w:r>
       <w:r>
         <w:rPr>
@@ -1807,7 +1628,31 @@
         <w:rPr>
           <w:rFonts w:ascii="Times New Roman" w:eastAsiaTheme="minorEastAsia" w:hAnsi="Times New Roman" w:cs="Times New Roman"/>
         </w:rPr>
-        <w:t xml:space="preserve"> direction after the axis is rotated, </w:t>
+        <w:t xml:space="preserve"> direction after the </w:t>
+      </w:r>
+      <w:r>
+        <w:rPr>
+          <w:rFonts w:ascii="Times New Roman" w:eastAsiaTheme="minorEastAsia" w:hAnsi="Times New Roman" w:cs="Times New Roman"/>
+        </w:rPr>
+        <w:t>line</w:t>
+      </w:r>
+      <w:r>
+        <w:rPr>
+          <w:rFonts w:ascii="Times New Roman" w:eastAsiaTheme="minorEastAsia" w:hAnsi="Times New Roman" w:cs="Times New Roman"/>
+        </w:rPr>
+        <w:t xml:space="preserve"> </w:t>
+      </w:r>
+      <w:r>
+        <w:rPr>
+          <w:rFonts w:ascii="Times New Roman" w:eastAsiaTheme="minorEastAsia" w:hAnsi="Times New Roman" w:cs="Times New Roman"/>
+        </w:rPr>
+        <w:t xml:space="preserve">of impact </w:t>
+      </w:r>
+      <w:r>
+        <w:rPr>
+          <w:rFonts w:ascii="Times New Roman" w:eastAsiaTheme="minorEastAsia" w:hAnsi="Times New Roman" w:cs="Times New Roman"/>
+        </w:rPr>
+        <w:t xml:space="preserve">is rotated, </w:t>
       </w:r>
       <m:oMath>
         <m:sSub>
@@ -1855,7 +1700,31 @@
         <w:rPr>
           <w:rFonts w:ascii="Times New Roman" w:eastAsiaTheme="minorEastAsia" w:hAnsi="Times New Roman" w:cs="Times New Roman"/>
         </w:rPr>
-        <w:t xml:space="preserve"> direction after the axis is rotated, </w:t>
+        <w:t xml:space="preserve"> direction after the </w:t>
+      </w:r>
+      <w:r>
+        <w:rPr>
+          <w:rFonts w:ascii="Times New Roman" w:eastAsiaTheme="minorEastAsia" w:hAnsi="Times New Roman" w:cs="Times New Roman"/>
+        </w:rPr>
+        <w:t>line</w:t>
+      </w:r>
+      <w:r>
+        <w:rPr>
+          <w:rFonts w:ascii="Times New Roman" w:eastAsiaTheme="minorEastAsia" w:hAnsi="Times New Roman" w:cs="Times New Roman"/>
+        </w:rPr>
+        <w:t xml:space="preserve"> </w:t>
+      </w:r>
+      <w:r>
+        <w:rPr>
+          <w:rFonts w:ascii="Times New Roman" w:eastAsiaTheme="minorEastAsia" w:hAnsi="Times New Roman" w:cs="Times New Roman"/>
+        </w:rPr>
+        <w:t xml:space="preserve">of impact </w:t>
+      </w:r>
+      <w:r>
+        <w:rPr>
+          <w:rFonts w:ascii="Times New Roman" w:eastAsiaTheme="minorEastAsia" w:hAnsi="Times New Roman" w:cs="Times New Roman"/>
+        </w:rPr>
+        <w:t xml:space="preserve">is rotated, </w:t>
       </w:r>
       <m:oMath>
         <m:sSub>
@@ -1889,19 +1758,7 @@
         <w:rPr>
           <w:rFonts w:ascii="Times New Roman" w:eastAsiaTheme="minorEastAsia" w:hAnsi="Times New Roman" w:cs="Times New Roman"/>
         </w:rPr>
-        <w:t xml:space="preserve"> is the</w:t>
-      </w:r>
-      <w:r>
-        <w:rPr>
-          <w:rFonts w:ascii="Times New Roman" w:eastAsiaTheme="minorEastAsia" w:hAnsi="Times New Roman" w:cs="Times New Roman"/>
-        </w:rPr>
-        <w:t xml:space="preserve"> </w:t>
-      </w:r>
-      <w:r>
-        <w:rPr>
-          <w:rFonts w:ascii="Times New Roman" w:eastAsiaTheme="minorEastAsia" w:hAnsi="Times New Roman" w:cs="Times New Roman"/>
-        </w:rPr>
-        <w:t xml:space="preserve">initial angle from the positive </w:t>
+        <w:t xml:space="preserve"> is the initial angle from the positive </w:t>
       </w:r>
       <w:r>
         <w:rPr>
@@ -1915,13 +1772,7 @@
         <w:rPr>
           <w:rFonts w:ascii="Times New Roman" w:eastAsiaTheme="minorEastAsia" w:hAnsi="Times New Roman" w:cs="Times New Roman"/>
         </w:rPr>
-        <w:t xml:space="preserve"> </w:t>
-      </w:r>
-      <w:r>
-        <w:rPr>
-          <w:rFonts w:ascii="Times New Roman" w:eastAsiaTheme="minorEastAsia" w:hAnsi="Times New Roman" w:cs="Times New Roman"/>
-        </w:rPr>
-        <w:t xml:space="preserve">axis and </w:t>
+        <w:t xml:space="preserve"> axis and </w:t>
       </w:r>
       <m:oMath>
         <m:r>
@@ -1968,10 +1819,10 @@
           <w:noProof/>
         </w:rPr>
         <w:drawing>
-          <wp:inline distT="0" distB="0" distL="0" distR="0" wp14:anchorId="47358D0C" wp14:editId="0DEC0DA5">
-            <wp:extent cx="4238625" cy="4230095"/>
-            <wp:effectExtent l="0" t="0" r="0" b="0"/>
-            <wp:docPr id="1" name="Picture 1" descr="Diagram, engineering drawing&#10;&#10;Description automatically generated"/>
+          <wp:inline distT="0" distB="0" distL="0" distR="0" wp14:anchorId="57887C54" wp14:editId="6E9BF8B5">
+            <wp:extent cx="4238625" cy="4229100"/>
+            <wp:effectExtent l="0" t="0" r="9525" b="0"/>
+            <wp:docPr id="4" name="Picture 4" descr="Diagram, engineering drawing&#10;&#10;Description automatically generated"/>
             <wp:cNvGraphicFramePr>
               <a:graphicFrameLocks xmlns:a="http://schemas.openxmlformats.org/drawingml/2006/main" noChangeAspect="1"/>
             </wp:cNvGraphicFramePr>
@@ -1979,23 +1830,36 @@
               <a:graphicData uri="http://schemas.openxmlformats.org/drawingml/2006/picture">
                 <pic:pic xmlns:pic="http://schemas.openxmlformats.org/drawingml/2006/picture">
                   <pic:nvPicPr>
-                    <pic:cNvPr id="1" name="Picture 1" descr="Diagram, engineering drawing&#10;&#10;Description automatically generated"/>
-                    <pic:cNvPicPr/>
+                    <pic:cNvPr id="0" name="Picture 1" descr="Diagram, engineering drawing&#10;&#10;Description automatically generated"/>
+                    <pic:cNvPicPr>
+                      <a:picLocks noChangeAspect="1" noChangeArrowheads="1"/>
+                    </pic:cNvPicPr>
                   </pic:nvPicPr>
                   <pic:blipFill>
-                    <a:blip r:embed="rId7"/>
+                    <a:blip r:embed="rId7">
+                      <a:extLst>
+                        <a:ext uri="{28A0092B-C50C-407E-A947-70E740481C1C}">
+                          <a14:useLocalDpi xmlns:a14="http://schemas.microsoft.com/office/drawing/2010/main" val="0"/>
+                        </a:ext>
+                      </a:extLst>
+                    </a:blip>
+                    <a:srcRect/>
                     <a:stretch>
                       <a:fillRect/>
                     </a:stretch>
                   </pic:blipFill>
-                  <pic:spPr>
+                  <pic:spPr bwMode="auto">
                     <a:xfrm>
                       <a:off x="0" y="0"/>
-                      <a:ext cx="4267174" cy="4258586"/>
+                      <a:ext cx="4238625" cy="4229100"/>
                     </a:xfrm>
                     <a:prstGeom prst="rect">
                       <a:avLst/>
                     </a:prstGeom>
+                    <a:noFill/>
+                    <a:ln>
+                      <a:noFill/>
+                    </a:ln>
                   </pic:spPr>
                 </pic:pic>
               </a:graphicData>
@@ -2016,31 +1880,19 @@
         <w:rPr>
           <w:rFonts w:ascii="Times New Roman" w:eastAsiaTheme="minorEastAsia" w:hAnsi="Times New Roman" w:cs="Times New Roman"/>
         </w:rPr>
-        <w:t>Figure 2</w:t>
-      </w:r>
-      <w:r>
-        <w:rPr>
-          <w:rFonts w:ascii="Times New Roman" w:eastAsiaTheme="minorEastAsia" w:hAnsi="Times New Roman" w:cs="Times New Roman"/>
-        </w:rPr>
-        <w:t>a</w:t>
-      </w:r>
-      <w:r>
-        <w:rPr>
-          <w:rFonts w:ascii="Times New Roman" w:eastAsiaTheme="minorEastAsia" w:hAnsi="Times New Roman" w:cs="Times New Roman"/>
-        </w:rPr>
-        <w:t xml:space="preserve">: Diagram showing the </w:t>
-      </w:r>
-      <w:r>
-        <w:rPr>
-          <w:rFonts w:ascii="Times New Roman" w:eastAsiaTheme="minorEastAsia" w:hAnsi="Times New Roman" w:cs="Times New Roman"/>
-        </w:rPr>
-        <w:t xml:space="preserve">velocities before </w:t>
-      </w:r>
-      <w:r>
-        <w:rPr>
-          <w:rFonts w:ascii="Times New Roman" w:eastAsiaTheme="minorEastAsia" w:hAnsi="Times New Roman" w:cs="Times New Roman"/>
-        </w:rPr>
-        <w:t>rotation of the Axis of Collision.</w:t>
+        <w:t xml:space="preserve">Figure 2a: Diagram showing the velocities before rotation of the </w:t>
+      </w:r>
+      <w:r>
+        <w:rPr>
+          <w:rFonts w:ascii="Times New Roman" w:eastAsiaTheme="minorEastAsia" w:hAnsi="Times New Roman" w:cs="Times New Roman"/>
+        </w:rPr>
+        <w:t>line of impact</w:t>
+      </w:r>
+      <w:r>
+        <w:rPr>
+          <w:rFonts w:ascii="Times New Roman" w:eastAsiaTheme="minorEastAsia" w:hAnsi="Times New Roman" w:cs="Times New Roman"/>
+        </w:rPr>
+        <w:t>.</w:t>
       </w:r>
     </w:p>
     <w:p>
@@ -2075,10 +1927,10 @@
         </w:rPr>
         <w:lastRenderedPageBreak/>
         <w:drawing>
-          <wp:inline distT="0" distB="0" distL="0" distR="0" wp14:anchorId="3929D833" wp14:editId="5DC201C1">
+          <wp:inline distT="0" distB="0" distL="0" distR="0" wp14:anchorId="2A168F2A" wp14:editId="505DB7C5">
             <wp:extent cx="4152900" cy="4152900"/>
             <wp:effectExtent l="0" t="0" r="0" b="0"/>
-            <wp:docPr id="5" name="Picture 5" descr="Diagram&#10;&#10;Description automatically generated"/>
+            <wp:docPr id="3" name="Picture 3" descr="Diagram&#10;&#10;Description automatically generated"/>
             <wp:cNvGraphicFramePr>
               <a:graphicFrameLocks xmlns:a="http://schemas.openxmlformats.org/drawingml/2006/main" noChangeAspect="1"/>
             </wp:cNvGraphicFramePr>
@@ -2086,23 +1938,36 @@
               <a:graphicData uri="http://schemas.openxmlformats.org/drawingml/2006/picture">
                 <pic:pic xmlns:pic="http://schemas.openxmlformats.org/drawingml/2006/picture">
                   <pic:nvPicPr>
-                    <pic:cNvPr id="5" name="Picture 5" descr="Diagram&#10;&#10;Description automatically generated"/>
-                    <pic:cNvPicPr/>
+                    <pic:cNvPr id="0" name="Picture 5" descr="Diagram&#10;&#10;Description automatically generated"/>
+                    <pic:cNvPicPr>
+                      <a:picLocks noChangeAspect="1" noChangeArrowheads="1"/>
+                    </pic:cNvPicPr>
                   </pic:nvPicPr>
                   <pic:blipFill>
-                    <a:blip r:embed="rId8"/>
+                    <a:blip r:embed="rId8">
+                      <a:extLst>
+                        <a:ext uri="{28A0092B-C50C-407E-A947-70E740481C1C}">
+                          <a14:useLocalDpi xmlns:a14="http://schemas.microsoft.com/office/drawing/2010/main" val="0"/>
+                        </a:ext>
+                      </a:extLst>
+                    </a:blip>
+                    <a:srcRect/>
                     <a:stretch>
                       <a:fillRect/>
                     </a:stretch>
                   </pic:blipFill>
-                  <pic:spPr>
+                  <pic:spPr bwMode="auto">
                     <a:xfrm>
                       <a:off x="0" y="0"/>
-                      <a:ext cx="4152923" cy="4152923"/>
+                      <a:ext cx="4152900" cy="4152900"/>
                     </a:xfrm>
                     <a:prstGeom prst="rect">
                       <a:avLst/>
                     </a:prstGeom>
+                    <a:noFill/>
+                    <a:ln>
+                      <a:noFill/>
+                    </a:ln>
                   </pic:spPr>
                 </pic:pic>
               </a:graphicData>
@@ -2123,7 +1988,19 @@
         <w:rPr>
           <w:rFonts w:ascii="Times New Roman" w:eastAsiaTheme="minorEastAsia" w:hAnsi="Times New Roman" w:cs="Times New Roman"/>
         </w:rPr>
-        <w:t>Figure 2b: Diagram showing the velocities after rotation of the Axis of Collision.</w:t>
+        <w:t xml:space="preserve">Figure 2b: Diagram showing the velocities after rotation of the </w:t>
+      </w:r>
+      <w:r>
+        <w:rPr>
+          <w:rFonts w:ascii="Times New Roman" w:eastAsiaTheme="minorEastAsia" w:hAnsi="Times New Roman" w:cs="Times New Roman"/>
+        </w:rPr>
+        <w:t>line of impact</w:t>
+      </w:r>
+      <w:r>
+        <w:rPr>
+          <w:rFonts w:ascii="Times New Roman" w:eastAsiaTheme="minorEastAsia" w:hAnsi="Times New Roman" w:cs="Times New Roman"/>
+        </w:rPr>
+        <w:t>.</w:t>
       </w:r>
     </w:p>
     <w:p>
@@ -2143,11 +2020,11 @@
         <w:rPr>
           <w:rFonts w:ascii="Times New Roman" w:eastAsiaTheme="minorEastAsia" w:hAnsi="Times New Roman" w:cs="Times New Roman"/>
         </w:rPr>
-        <w:t xml:space="preserve">in </w:t>
-      </w:r>
-      <w:r>
-        <w:rPr>
-          <w:rFonts w:ascii="Times New Roman" w:hAnsi="Times New Roman" w:cs="Times New Roman"/>
+        <w:t xml:space="preserve">in the </w:t>
+      </w:r>
+      <w:r>
+        <w:rPr>
+          <w:rFonts w:ascii="Times New Roman" w:eastAsiaTheme="minorEastAsia" w:hAnsi="Times New Roman" w:cs="Times New Roman"/>
           <w:i/>
           <w:iCs/>
         </w:rPr>
@@ -2157,31 +2034,83 @@
         <w:rPr>
           <w:rFonts w:ascii="Times New Roman" w:eastAsiaTheme="minorEastAsia" w:hAnsi="Times New Roman" w:cs="Times New Roman"/>
         </w:rPr>
-        <w:t xml:space="preserve"> </w:t>
-      </w:r>
-      <w:r>
-        <w:rPr>
-          <w:rFonts w:ascii="Times New Roman" w:eastAsiaTheme="minorEastAsia" w:hAnsi="Times New Roman" w:cs="Times New Roman"/>
-        </w:rPr>
-        <w:t xml:space="preserve">the direction </w:t>
-      </w:r>
-      <w:r>
-        <w:rPr>
-          <w:rFonts w:ascii="Times New Roman" w:eastAsiaTheme="minorEastAsia" w:hAnsi="Times New Roman" w:cs="Times New Roman"/>
-        </w:rPr>
-        <w:t>are now tangent to the axis of collision meaning that they will not change</w:t>
-      </w:r>
-      <w:r>
-        <w:rPr>
-          <w:rFonts w:ascii="Times New Roman" w:eastAsiaTheme="minorEastAsia" w:hAnsi="Times New Roman" w:cs="Times New Roman"/>
-        </w:rPr>
-        <w:t xml:space="preserve"> after the collision. </w:t>
-      </w:r>
-      <w:r>
-        <w:rPr>
-          <w:rFonts w:ascii="Times New Roman" w:eastAsiaTheme="minorEastAsia" w:hAnsi="Times New Roman" w:cs="Times New Roman"/>
-        </w:rPr>
-        <w:t xml:space="preserve"> </w:t>
+        <w:t xml:space="preserve"> direction </w:t>
+      </w:r>
+      <w:r>
+        <w:rPr>
+          <w:rFonts w:ascii="Times New Roman" w:eastAsiaTheme="minorEastAsia" w:hAnsi="Times New Roman" w:cs="Times New Roman"/>
+        </w:rPr>
+        <w:t xml:space="preserve">are now tangent to the </w:t>
+      </w:r>
+      <w:r>
+        <w:rPr>
+          <w:rFonts w:ascii="Times New Roman" w:eastAsiaTheme="minorEastAsia" w:hAnsi="Times New Roman" w:cs="Times New Roman"/>
+        </w:rPr>
+        <w:t xml:space="preserve">line of impact </w:t>
+      </w:r>
+      <w:r>
+        <w:rPr>
+          <w:rFonts w:ascii="Times New Roman" w:eastAsiaTheme="minorEastAsia" w:hAnsi="Times New Roman" w:cs="Times New Roman"/>
+        </w:rPr>
+        <w:t xml:space="preserve">meaning that they will not change after the collision.  </w:t>
+      </w:r>
+    </w:p>
+    <w:p>
+      <w:pPr>
+        <w:spacing w:after="0" w:line="240" w:lineRule="auto"/>
+        <w:rPr>
+          <w:rFonts w:ascii="Times New Roman" w:eastAsiaTheme="minorEastAsia" w:hAnsi="Times New Roman" w:cs="Times New Roman"/>
+          <w:b/>
+          <w:bCs/>
+        </w:rPr>
+      </w:pPr>
+      <w:r>
+        <w:rPr>
+          <w:rFonts w:ascii="Times New Roman" w:eastAsiaTheme="minorEastAsia" w:hAnsi="Times New Roman" w:cs="Times New Roman"/>
+          <w:b/>
+          <w:bCs/>
+        </w:rPr>
+        <w:t xml:space="preserve">Final Velocities on Rotated </w:t>
+      </w:r>
+      <w:r>
+        <w:rPr>
+          <w:rFonts w:ascii="Times New Roman" w:eastAsiaTheme="minorEastAsia" w:hAnsi="Times New Roman" w:cs="Times New Roman"/>
+          <w:b/>
+          <w:bCs/>
+        </w:rPr>
+        <w:t>L</w:t>
+      </w:r>
+      <w:r>
+        <w:rPr>
+          <w:rFonts w:ascii="Times New Roman" w:eastAsiaTheme="minorEastAsia" w:hAnsi="Times New Roman" w:cs="Times New Roman"/>
+          <w:b/>
+          <w:bCs/>
+        </w:rPr>
+        <w:t xml:space="preserve">ine of </w:t>
+      </w:r>
+      <w:r>
+        <w:rPr>
+          <w:rFonts w:ascii="Times New Roman" w:eastAsiaTheme="minorEastAsia" w:hAnsi="Times New Roman" w:cs="Times New Roman"/>
+          <w:b/>
+          <w:bCs/>
+        </w:rPr>
+        <w:t>I</w:t>
+      </w:r>
+      <w:r>
+        <w:rPr>
+          <w:rFonts w:ascii="Times New Roman" w:eastAsiaTheme="minorEastAsia" w:hAnsi="Times New Roman" w:cs="Times New Roman"/>
+          <w:b/>
+          <w:bCs/>
+        </w:rPr>
+        <w:t>mpact</w:t>
+      </w:r>
+      <w:r>
+        <w:rPr>
+          <w:rFonts w:ascii="Times New Roman" w:eastAsiaTheme="minorEastAsia" w:hAnsi="Times New Roman" w:cs="Times New Roman"/>
+          <w:b/>
+          <w:bCs/>
+        </w:rPr>
+        <w:t>:</w:t>
       </w:r>
     </w:p>
     <w:p>
@@ -2191,55 +2120,17 @@
           <w:rFonts w:ascii="Times New Roman" w:eastAsiaTheme="minorEastAsia" w:hAnsi="Times New Roman" w:cs="Times New Roman"/>
         </w:rPr>
       </w:pPr>
-    </w:p>
-    <w:p>
-      <w:pPr>
-        <w:spacing w:after="0" w:line="240" w:lineRule="auto"/>
-        <w:rPr>
-          <w:rFonts w:ascii="Times New Roman" w:eastAsiaTheme="minorEastAsia" w:hAnsi="Times New Roman" w:cs="Times New Roman"/>
-          <w:b/>
-          <w:bCs/>
-        </w:rPr>
-      </w:pPr>
-      <w:r>
-        <w:rPr>
-          <w:rFonts w:ascii="Times New Roman" w:eastAsiaTheme="minorEastAsia" w:hAnsi="Times New Roman" w:cs="Times New Roman"/>
-          <w:b/>
-          <w:bCs/>
-        </w:rPr>
-        <w:t>Final Velocities on Rotated Axis of Collision:</w:t>
-      </w:r>
-    </w:p>
-    <w:p>
-      <w:pPr>
-        <w:spacing w:line="240" w:lineRule="auto"/>
-        <w:rPr>
-          <w:rFonts w:ascii="Times New Roman" w:eastAsiaTheme="minorEastAsia" w:hAnsi="Times New Roman" w:cs="Times New Roman"/>
-        </w:rPr>
-      </w:pPr>
-      <w:r>
-        <w:rPr>
-          <w:rFonts w:ascii="Times New Roman" w:eastAsiaTheme="minorEastAsia" w:hAnsi="Times New Roman" w:cs="Times New Roman"/>
-        </w:rPr>
-        <w:t>The next step is to derive an equation to calculate the velocit</w:t>
-      </w:r>
-      <w:r>
-        <w:rPr>
-          <w:rFonts w:ascii="Times New Roman" w:eastAsiaTheme="minorEastAsia" w:hAnsi="Times New Roman" w:cs="Times New Roman"/>
-        </w:rPr>
-        <w:t>ies of the balls</w:t>
-      </w:r>
-      <w:r>
-        <w:rPr>
-          <w:rFonts w:ascii="Times New Roman" w:eastAsiaTheme="minorEastAsia" w:hAnsi="Times New Roman" w:cs="Times New Roman"/>
-        </w:rPr>
-        <w:t xml:space="preserve"> </w:t>
-      </w:r>
-      <w:r>
-        <w:rPr>
-          <w:rFonts w:ascii="Times New Roman" w:eastAsiaTheme="minorEastAsia" w:hAnsi="Times New Roman" w:cs="Times New Roman"/>
-        </w:rPr>
-        <w:t xml:space="preserve">in the </w:t>
+      <w:r>
+        <w:rPr>
+          <w:rFonts w:ascii="Times New Roman" w:eastAsiaTheme="minorEastAsia" w:hAnsi="Times New Roman" w:cs="Times New Roman"/>
+        </w:rPr>
+        <w:t>The next step is to derive an equation to calculate the velocities</w:t>
+      </w:r>
+      <w:r>
+        <w:rPr>
+          <w:rFonts w:ascii="Times New Roman" w:eastAsiaTheme="minorEastAsia" w:hAnsi="Times New Roman" w:cs="Times New Roman"/>
+        </w:rPr>
+        <w:t xml:space="preserve"> in the </w:t>
       </w:r>
       <w:r>
         <w:rPr>
@@ -2253,43 +2144,13 @@
         <w:rPr>
           <w:rFonts w:ascii="Times New Roman" w:eastAsiaTheme="minorEastAsia" w:hAnsi="Times New Roman" w:cs="Times New Roman"/>
         </w:rPr>
-        <w:t xml:space="preserve"> </w:t>
-      </w:r>
-      <w:r>
-        <w:rPr>
-          <w:rFonts w:ascii="Times New Roman" w:eastAsiaTheme="minorEastAsia" w:hAnsi="Times New Roman" w:cs="Times New Roman"/>
-        </w:rPr>
-        <w:t xml:space="preserve">direction </w:t>
-      </w:r>
-      <w:r>
-        <w:rPr>
-          <w:rFonts w:ascii="Times New Roman" w:eastAsiaTheme="minorEastAsia" w:hAnsi="Times New Roman" w:cs="Times New Roman"/>
-        </w:rPr>
-        <w:t xml:space="preserve">after the collision. </w:t>
-      </w:r>
-      <w:r>
-        <w:rPr>
-          <w:rFonts w:ascii="Times New Roman" w:eastAsiaTheme="minorEastAsia" w:hAnsi="Times New Roman" w:cs="Times New Roman"/>
-        </w:rPr>
-        <w:t>The following c</w:t>
-      </w:r>
-      <w:r>
-        <w:rPr>
-          <w:rFonts w:ascii="Times New Roman" w:eastAsiaTheme="minorEastAsia" w:hAnsi="Times New Roman" w:cs="Times New Roman"/>
-        </w:rPr>
-        <w:t xml:space="preserve">onservation of momentum and coefficient of restitution equations </w:t>
-      </w:r>
-      <w:r>
-        <w:rPr>
-          <w:rFonts w:ascii="Times New Roman" w:eastAsiaTheme="minorEastAsia" w:hAnsi="Times New Roman" w:cs="Times New Roman"/>
-        </w:rPr>
-        <w:t>are used</w:t>
-      </w:r>
-      <w:r>
-        <w:rPr>
-          <w:rFonts w:ascii="Times New Roman" w:eastAsiaTheme="minorEastAsia" w:hAnsi="Times New Roman" w:cs="Times New Roman"/>
-        </w:rPr>
-        <w:t>:</w:t>
+        <w:t xml:space="preserve"> direction</w:t>
+      </w:r>
+      <w:r>
+        <w:rPr>
+          <w:rFonts w:ascii="Times New Roman" w:eastAsiaTheme="minorEastAsia" w:hAnsi="Times New Roman" w:cs="Times New Roman"/>
+        </w:rPr>
+        <w:t xml:space="preserve"> after the collision. The following conservation of momentum and coefficient of restitution equations are used:</w:t>
       </w:r>
     </w:p>
     <w:p>
@@ -2795,14 +2656,7 @@
           <w:rFonts w:ascii="Times New Roman" w:eastAsiaTheme="minorEastAsia" w:hAnsi="Times New Roman" w:cs="Times New Roman"/>
           <w:iCs/>
         </w:rPr>
-        <w:t xml:space="preserve"> is the mass of the second ball</w:t>
-      </w:r>
-      <w:r>
-        <w:rPr>
-          <w:rFonts w:ascii="Times New Roman" w:eastAsiaTheme="minorEastAsia" w:hAnsi="Times New Roman" w:cs="Times New Roman"/>
-          <w:iCs/>
-        </w:rPr>
-        <w:t xml:space="preserve">, </w:t>
+        <w:t xml:space="preserve"> is the mass of the second ball, </w:t>
       </w:r>
       <m:oMath>
         <m:sSub>
@@ -2966,14 +2820,7 @@
           <w:rFonts w:ascii="Times New Roman" w:eastAsiaTheme="minorEastAsia" w:hAnsi="Times New Roman" w:cs="Times New Roman"/>
           <w:iCs/>
         </w:rPr>
-        <w:t xml:space="preserve"> is the coefficient of restitution.</w:t>
-      </w:r>
-      <w:r>
-        <w:rPr>
-          <w:rFonts w:ascii="Times New Roman" w:eastAsiaTheme="minorEastAsia" w:hAnsi="Times New Roman" w:cs="Times New Roman"/>
-          <w:iCs/>
-        </w:rPr>
-        <w:t xml:space="preserve"> </w:t>
+        <w:t xml:space="preserve"> is the coefficient of restitution. </w:t>
       </w:r>
     </w:p>
     <w:p>
@@ -2989,42 +2836,7 @@
           <w:rFonts w:ascii="Times New Roman" w:eastAsiaTheme="minorEastAsia" w:hAnsi="Times New Roman" w:cs="Times New Roman"/>
           <w:iCs/>
         </w:rPr>
-        <w:t>After</w:t>
-      </w:r>
-      <w:r>
-        <w:rPr>
-          <w:rFonts w:ascii="Times New Roman" w:eastAsiaTheme="minorEastAsia" w:hAnsi="Times New Roman" w:cs="Times New Roman"/>
-          <w:iCs/>
-        </w:rPr>
-        <w:t xml:space="preserve"> rearrang</w:t>
-      </w:r>
-      <w:r>
-        <w:rPr>
-          <w:rFonts w:ascii="Times New Roman" w:eastAsiaTheme="minorEastAsia" w:hAnsi="Times New Roman" w:cs="Times New Roman"/>
-          <w:iCs/>
-        </w:rPr>
-        <w:t>ing</w:t>
-      </w:r>
-      <w:r>
-        <w:rPr>
-          <w:rFonts w:ascii="Times New Roman" w:eastAsiaTheme="minorEastAsia" w:hAnsi="Times New Roman" w:cs="Times New Roman"/>
-          <w:iCs/>
-        </w:rPr>
-        <w:t xml:space="preserve"> the </w:t>
-      </w:r>
-      <w:r>
-        <w:rPr>
-          <w:rFonts w:ascii="Times New Roman" w:eastAsiaTheme="minorEastAsia" w:hAnsi="Times New Roman" w:cs="Times New Roman"/>
-          <w:iCs/>
-        </w:rPr>
-        <w:t>equations, we get</w:t>
-      </w:r>
-      <w:r>
-        <w:rPr>
-          <w:rFonts w:ascii="Times New Roman" w:eastAsiaTheme="minorEastAsia" w:hAnsi="Times New Roman" w:cs="Times New Roman"/>
-          <w:iCs/>
-        </w:rPr>
-        <w:t>:</w:t>
+        <w:t>After rearranging the equations, we get:</w:t>
       </w:r>
     </w:p>
     <w:p>
@@ -3454,49 +3266,7 @@
           <w:iCs/>
         </w:rPr>
         <w:lastRenderedPageBreak/>
-        <w:t>Now</w:t>
-      </w:r>
-      <w:r>
-        <w:rPr>
-          <w:rFonts w:ascii="Times New Roman" w:eastAsiaTheme="minorEastAsia" w:hAnsi="Times New Roman" w:cs="Times New Roman"/>
-          <w:iCs/>
-        </w:rPr>
-        <w:t>,</w:t>
-      </w:r>
-      <w:r>
-        <w:rPr>
-          <w:rFonts w:ascii="Times New Roman" w:eastAsiaTheme="minorEastAsia" w:hAnsi="Times New Roman" w:cs="Times New Roman"/>
-          <w:iCs/>
-        </w:rPr>
-        <w:t xml:space="preserve"> the second equation </w:t>
-      </w:r>
-      <w:r>
-        <w:rPr>
-          <w:rFonts w:ascii="Times New Roman" w:eastAsiaTheme="minorEastAsia" w:hAnsi="Times New Roman" w:cs="Times New Roman"/>
-          <w:iCs/>
-        </w:rPr>
-        <w:t xml:space="preserve">is substituted </w:t>
-      </w:r>
-      <w:r>
-        <w:rPr>
-          <w:rFonts w:ascii="Times New Roman" w:eastAsiaTheme="minorEastAsia" w:hAnsi="Times New Roman" w:cs="Times New Roman"/>
-          <w:iCs/>
-        </w:rPr>
-        <w:t xml:space="preserve">into the first and </w:t>
-      </w:r>
-      <w:r>
-        <w:rPr>
-          <w:rFonts w:ascii="Times New Roman" w:eastAsiaTheme="minorEastAsia" w:hAnsi="Times New Roman" w:cs="Times New Roman"/>
-          <w:iCs/>
-        </w:rPr>
-        <w:t xml:space="preserve">the </w:t>
-      </w:r>
-      <w:r>
-        <w:rPr>
-          <w:rFonts w:ascii="Times New Roman" w:eastAsiaTheme="minorEastAsia" w:hAnsi="Times New Roman" w:cs="Times New Roman"/>
-          <w:iCs/>
-        </w:rPr>
-        <w:t xml:space="preserve">variable </w:t>
+        <w:t xml:space="preserve">Now, the second equation is substituted into the first and the variable </w:t>
       </w:r>
       <m:oMath>
         <m:sSub>
@@ -3531,28 +3301,22 @@
           <w:rFonts w:ascii="Times New Roman" w:eastAsiaTheme="minorEastAsia" w:hAnsi="Times New Roman" w:cs="Times New Roman"/>
           <w:iCs/>
         </w:rPr>
-        <w:t xml:space="preserve"> is isolated</w:t>
-      </w:r>
-      <w:r>
-        <w:rPr>
-          <w:rFonts w:ascii="Times New Roman" w:eastAsiaTheme="minorEastAsia" w:hAnsi="Times New Roman" w:cs="Times New Roman"/>
-          <w:iCs/>
-        </w:rPr>
-        <w:t>.</w:t>
-      </w:r>
-      <w:r>
-        <w:rPr>
-          <w:rFonts w:ascii="Times New Roman" w:eastAsiaTheme="minorEastAsia" w:hAnsi="Times New Roman" w:cs="Times New Roman"/>
-          <w:iCs/>
-        </w:rPr>
-        <w:t xml:space="preserve"> Since we are only using this equation for the velocit</w:t>
-      </w:r>
-      <w:r>
-        <w:rPr>
-          <w:rFonts w:ascii="Times New Roman" w:eastAsiaTheme="minorEastAsia" w:hAnsi="Times New Roman" w:cs="Times New Roman"/>
-          <w:iCs/>
-        </w:rPr>
-        <w:t>ies</w:t>
+        <w:t xml:space="preserve"> is isolated. Since we are only using this equation for the velocit</w:t>
+      </w:r>
+      <w:r>
+        <w:rPr>
+          <w:rFonts w:ascii="Times New Roman" w:eastAsiaTheme="minorEastAsia" w:hAnsi="Times New Roman" w:cs="Times New Roman"/>
+          <w:iCs/>
+        </w:rPr>
+        <w:t xml:space="preserve">y of the balls in the </w:t>
+      </w:r>
+      <w:r>
+        <w:rPr>
+          <w:rFonts w:ascii="Times New Roman" w:hAnsi="Times New Roman" w:cs="Times New Roman"/>
+          <w:i/>
+          <w:iCs/>
+        </w:rPr>
+        <w:t>x</w:t>
       </w:r>
       <w:r>
         <w:rPr>
@@ -3566,35 +3330,14 @@
           <w:rFonts w:ascii="Times New Roman" w:eastAsiaTheme="minorEastAsia" w:hAnsi="Times New Roman" w:cs="Times New Roman"/>
           <w:iCs/>
         </w:rPr>
-        <w:t>in the</w:t>
-      </w:r>
-      <w:r>
-        <w:rPr>
-          <w:rFonts w:ascii="Times New Roman" w:eastAsiaTheme="minorEastAsia" w:hAnsi="Times New Roman" w:cs="Times New Roman"/>
-          <w:i/>
-        </w:rPr>
-        <w:t xml:space="preserve"> x</w:t>
-      </w:r>
-      <w:r>
-        <w:rPr>
-          <w:rFonts w:ascii="Times New Roman" w:eastAsiaTheme="minorEastAsia" w:hAnsi="Times New Roman" w:cs="Times New Roman"/>
-          <w:iCs/>
-        </w:rPr>
-        <w:t xml:space="preserve"> direction</w:t>
-      </w:r>
-      <w:r>
-        <w:rPr>
-          <w:rFonts w:ascii="Times New Roman" w:eastAsiaTheme="minorEastAsia" w:hAnsi="Times New Roman" w:cs="Times New Roman"/>
-          <w:iCs/>
-        </w:rPr>
-        <w:t>, we can substitute those into the equation. These steps are shown below</w:t>
-      </w:r>
-      <w:r>
-        <w:rPr>
-          <w:rFonts w:ascii="Times New Roman" w:eastAsiaTheme="minorEastAsia" w:hAnsi="Times New Roman" w:cs="Times New Roman"/>
-          <w:iCs/>
-        </w:rPr>
-        <w:t>:</w:t>
+        <w:t>direction</w:t>
+      </w:r>
+      <w:r>
+        <w:rPr>
+          <w:rFonts w:ascii="Times New Roman" w:eastAsiaTheme="minorEastAsia" w:hAnsi="Times New Roman" w:cs="Times New Roman"/>
+          <w:iCs/>
+        </w:rPr>
+        <w:t>, we can substitute those into the equation. These steps are shown below:</w:t>
       </w:r>
     </w:p>
     <w:p>
@@ -5136,14 +4879,7 @@
           <w:rFonts w:ascii="Times New Roman" w:eastAsiaTheme="minorEastAsia" w:hAnsi="Times New Roman" w:cs="Times New Roman"/>
           <w:iCs/>
         </w:rPr>
-        <w:t>w</w:t>
-      </w:r>
-      <w:r>
-        <w:rPr>
-          <w:rFonts w:ascii="Times New Roman" w:eastAsiaTheme="minorEastAsia" w:hAnsi="Times New Roman" w:cs="Times New Roman"/>
-          <w:iCs/>
-        </w:rPr>
-        <w:t xml:space="preserve">here </w:t>
+        <w:t xml:space="preserve">where </w:t>
       </w:r>
       <m:oMath>
         <m:sSup>
@@ -5214,7 +4950,20 @@
           <w:rFonts w:ascii="Times New Roman" w:eastAsiaTheme="minorEastAsia" w:hAnsi="Times New Roman" w:cs="Times New Roman"/>
           <w:iCs/>
         </w:rPr>
-        <w:t xml:space="preserve"> direction after the axis is rotated, </w:t>
+        <w:t xml:space="preserve"> direction after the </w:t>
+      </w:r>
+      <w:r>
+        <w:rPr>
+          <w:rFonts w:ascii="Times New Roman" w:eastAsiaTheme="minorEastAsia" w:hAnsi="Times New Roman" w:cs="Times New Roman"/>
+        </w:rPr>
+        <w:t>line of impact</w:t>
+      </w:r>
+      <w:r>
+        <w:rPr>
+          <w:rFonts w:ascii="Times New Roman" w:eastAsiaTheme="minorEastAsia" w:hAnsi="Times New Roman" w:cs="Times New Roman"/>
+          <w:iCs/>
+        </w:rPr>
+        <w:t xml:space="preserve"> is rotated, </w:t>
       </w:r>
       <m:oMath>
         <m:sSup>
@@ -5285,21 +5034,20 @@
           <w:rFonts w:ascii="Times New Roman" w:eastAsiaTheme="minorEastAsia" w:hAnsi="Times New Roman" w:cs="Times New Roman"/>
           <w:iCs/>
         </w:rPr>
-        <w:t xml:space="preserve"> direction </w:t>
-      </w:r>
-      <w:r>
-        <w:rPr>
-          <w:rFonts w:ascii="Times New Roman" w:eastAsiaTheme="minorEastAsia" w:hAnsi="Times New Roman" w:cs="Times New Roman"/>
-          <w:iCs/>
-        </w:rPr>
-        <w:t>before</w:t>
-      </w:r>
-      <w:r>
-        <w:rPr>
-          <w:rFonts w:ascii="Times New Roman" w:eastAsiaTheme="minorEastAsia" w:hAnsi="Times New Roman" w:cs="Times New Roman"/>
-          <w:iCs/>
-        </w:rPr>
-        <w:t xml:space="preserve"> the axis is rotated, </w:t>
+        <w:t xml:space="preserve"> direction before the </w:t>
+      </w:r>
+      <w:r>
+        <w:rPr>
+          <w:rFonts w:ascii="Times New Roman" w:eastAsiaTheme="minorEastAsia" w:hAnsi="Times New Roman" w:cs="Times New Roman"/>
+        </w:rPr>
+        <w:t>line of impact</w:t>
+      </w:r>
+      <w:r>
+        <w:rPr>
+          <w:rFonts w:ascii="Times New Roman" w:eastAsiaTheme="minorEastAsia" w:hAnsi="Times New Roman" w:cs="Times New Roman"/>
+          <w:iCs/>
+        </w:rPr>
+        <w:t xml:space="preserve"> is rotated, </w:t>
       </w:r>
       <m:oMath>
         <m:sSup>
@@ -5370,7 +5118,20 @@
           <w:rFonts w:ascii="Times New Roman" w:eastAsiaTheme="minorEastAsia" w:hAnsi="Times New Roman" w:cs="Times New Roman"/>
           <w:iCs/>
         </w:rPr>
-        <w:t xml:space="preserve"> direction after the axis is rotated and </w:t>
+        <w:t xml:space="preserve"> direction after the </w:t>
+      </w:r>
+      <w:r>
+        <w:rPr>
+          <w:rFonts w:ascii="Times New Roman" w:eastAsiaTheme="minorEastAsia" w:hAnsi="Times New Roman" w:cs="Times New Roman"/>
+        </w:rPr>
+        <w:t>line of impact</w:t>
+      </w:r>
+      <w:r>
+        <w:rPr>
+          <w:rFonts w:ascii="Times New Roman" w:eastAsiaTheme="minorEastAsia" w:hAnsi="Times New Roman" w:cs="Times New Roman"/>
+          <w:iCs/>
+        </w:rPr>
+        <w:t xml:space="preserve"> is rotated and </w:t>
       </w:r>
       <m:oMath>
         <m:sSup>
@@ -5440,21 +5201,57 @@
           <w:rFonts w:ascii="Times New Roman" w:eastAsiaTheme="minorEastAsia" w:hAnsi="Times New Roman" w:cs="Times New Roman"/>
           <w:iCs/>
         </w:rPr>
-        <w:t xml:space="preserve"> direction </w:t>
-      </w:r>
-      <w:r>
-        <w:rPr>
-          <w:rFonts w:ascii="Times New Roman" w:eastAsiaTheme="minorEastAsia" w:hAnsi="Times New Roman" w:cs="Times New Roman"/>
-          <w:iCs/>
-        </w:rPr>
-        <w:t>before</w:t>
-      </w:r>
-      <w:r>
-        <w:rPr>
-          <w:rFonts w:ascii="Times New Roman" w:eastAsiaTheme="minorEastAsia" w:hAnsi="Times New Roman" w:cs="Times New Roman"/>
-          <w:iCs/>
-        </w:rPr>
-        <w:t xml:space="preserve"> the axis is rotated.</w:t>
+        <w:t xml:space="preserve"> direction before the </w:t>
+      </w:r>
+      <w:r>
+        <w:rPr>
+          <w:rFonts w:ascii="Times New Roman" w:eastAsiaTheme="minorEastAsia" w:hAnsi="Times New Roman" w:cs="Times New Roman"/>
+        </w:rPr>
+        <w:t xml:space="preserve">line of impact </w:t>
+      </w:r>
+      <w:r>
+        <w:rPr>
+          <w:rFonts w:ascii="Times New Roman" w:eastAsiaTheme="minorEastAsia" w:hAnsi="Times New Roman" w:cs="Times New Roman"/>
+          <w:iCs/>
+        </w:rPr>
+        <w:t>is rotated.</w:t>
+      </w:r>
+    </w:p>
+    <w:p>
+      <w:pPr>
+        <w:spacing w:after="0" w:line="240" w:lineRule="auto"/>
+        <w:rPr>
+          <w:rFonts w:ascii="Times New Roman" w:eastAsiaTheme="minorEastAsia" w:hAnsi="Times New Roman" w:cs="Times New Roman"/>
+          <w:b/>
+          <w:bCs/>
+          <w:iCs/>
+        </w:rPr>
+      </w:pPr>
+      <w:r>
+        <w:rPr>
+          <w:rFonts w:ascii="Times New Roman" w:eastAsiaTheme="minorEastAsia" w:hAnsi="Times New Roman" w:cs="Times New Roman"/>
+          <w:b/>
+          <w:bCs/>
+          <w:iCs/>
+        </w:rPr>
+        <w:t xml:space="preserve">Final Velocities on Normal </w:t>
+      </w:r>
+      <w:r>
+        <w:rPr>
+          <w:rFonts w:ascii="Times New Roman" w:eastAsiaTheme="minorEastAsia" w:hAnsi="Times New Roman" w:cs="Times New Roman"/>
+          <w:b/>
+          <w:bCs/>
+        </w:rPr>
+        <w:t>Line of Impact</w:t>
+      </w:r>
+      <w:r>
+        <w:rPr>
+          <w:rFonts w:ascii="Times New Roman" w:eastAsiaTheme="minorEastAsia" w:hAnsi="Times New Roman" w:cs="Times New Roman"/>
+          <w:b/>
+          <w:bCs/>
+          <w:iCs/>
+        </w:rPr>
+        <w:t>:</w:t>
       </w:r>
     </w:p>
     <w:p>
@@ -5465,64 +5262,25 @@
           <w:iCs/>
         </w:rPr>
       </w:pPr>
-    </w:p>
-    <w:p>
-      <w:pPr>
-        <w:spacing w:after="0" w:line="240" w:lineRule="auto"/>
-        <w:rPr>
-          <w:rFonts w:ascii="Times New Roman" w:eastAsiaTheme="minorEastAsia" w:hAnsi="Times New Roman" w:cs="Times New Roman"/>
-          <w:b/>
-          <w:bCs/>
-          <w:iCs/>
-        </w:rPr>
-      </w:pPr>
-      <w:r>
-        <w:rPr>
-          <w:rFonts w:ascii="Times New Roman" w:eastAsiaTheme="minorEastAsia" w:hAnsi="Times New Roman" w:cs="Times New Roman"/>
-          <w:b/>
-          <w:bCs/>
-          <w:iCs/>
-        </w:rPr>
-        <w:t>Final Velocities on Normal Axis of Collision</w:t>
-      </w:r>
-      <w:r>
-        <w:rPr>
-          <w:rFonts w:ascii="Times New Roman" w:eastAsiaTheme="minorEastAsia" w:hAnsi="Times New Roman" w:cs="Times New Roman"/>
-          <w:b/>
-          <w:bCs/>
-          <w:iCs/>
-        </w:rPr>
-        <w:t>:</w:t>
-      </w:r>
-    </w:p>
-    <w:p>
-      <w:pPr>
-        <w:spacing w:line="240" w:lineRule="auto"/>
-        <w:rPr>
-          <w:rFonts w:ascii="Times New Roman" w:eastAsiaTheme="minorEastAsia" w:hAnsi="Times New Roman" w:cs="Times New Roman"/>
-          <w:iCs/>
-        </w:rPr>
-      </w:pPr>
-      <w:r>
-        <w:rPr>
-          <w:rFonts w:ascii="Times New Roman" w:eastAsiaTheme="minorEastAsia" w:hAnsi="Times New Roman" w:cs="Times New Roman"/>
-          <w:iCs/>
-        </w:rPr>
-        <w:t xml:space="preserve">The </w:t>
-      </w:r>
-      <w:r>
-        <w:rPr>
-          <w:rFonts w:ascii="Times New Roman" w:eastAsiaTheme="minorEastAsia" w:hAnsi="Times New Roman" w:cs="Times New Roman"/>
-          <w:iCs/>
-        </w:rPr>
-        <w:t>next</w:t>
-      </w:r>
-      <w:r>
-        <w:rPr>
-          <w:rFonts w:ascii="Times New Roman" w:eastAsiaTheme="minorEastAsia" w:hAnsi="Times New Roman" w:cs="Times New Roman"/>
-          <w:iCs/>
-        </w:rPr>
-        <w:t xml:space="preserve"> step is to rotate the axis of collision back to its original form and get the velocities </w:t>
+      <w:r>
+        <w:rPr>
+          <w:rFonts w:ascii="Times New Roman" w:eastAsiaTheme="minorEastAsia" w:hAnsi="Times New Roman" w:cs="Times New Roman"/>
+          <w:iCs/>
+        </w:rPr>
+        <w:t xml:space="preserve">The next step is to rotate the </w:t>
+      </w:r>
+      <w:r>
+        <w:rPr>
+          <w:rFonts w:ascii="Times New Roman" w:eastAsiaTheme="minorEastAsia" w:hAnsi="Times New Roman" w:cs="Times New Roman"/>
+        </w:rPr>
+        <w:t xml:space="preserve">line of impact </w:t>
+      </w:r>
+      <w:r>
+        <w:rPr>
+          <w:rFonts w:ascii="Times New Roman" w:eastAsiaTheme="minorEastAsia" w:hAnsi="Times New Roman" w:cs="Times New Roman"/>
+          <w:iCs/>
+        </w:rPr>
+        <w:t xml:space="preserve">back to its original form and get the velocities </w:t>
       </w:r>
       <w:r>
         <w:rPr>
@@ -5571,14 +5329,7 @@
           <w:rFonts w:ascii="Times New Roman" w:eastAsiaTheme="minorEastAsia" w:hAnsi="Times New Roman" w:cs="Times New Roman"/>
           <w:iCs/>
         </w:rPr>
-        <w:t xml:space="preserve">in standard cartesian form. </w:t>
-      </w:r>
-      <w:r>
-        <w:rPr>
-          <w:rFonts w:ascii="Times New Roman" w:eastAsiaTheme="minorEastAsia" w:hAnsi="Times New Roman" w:cs="Times New Roman"/>
-          <w:iCs/>
-        </w:rPr>
-        <w:t>This is done using the following equations:</w:t>
+        <w:t>in cartesian form. This is done using the following equations:</w:t>
       </w:r>
     </w:p>
     <w:p>
@@ -6042,14 +5793,14 @@
           <w:rFonts w:ascii="Times New Roman" w:eastAsiaTheme="minorEastAsia" w:hAnsi="Times New Roman" w:cs="Times New Roman"/>
           <w:iCs/>
         </w:rPr>
-        <w:t>is the final velocity of the ball in the</w:t>
+        <w:t xml:space="preserve">is the final velocity of the ball in the </w:t>
       </w:r>
       <w:r>
         <w:rPr>
           <w:rFonts w:ascii="Times New Roman" w:eastAsiaTheme="minorEastAsia" w:hAnsi="Times New Roman" w:cs="Times New Roman"/>
           <w:i/>
         </w:rPr>
-        <w:t xml:space="preserve"> x</w:t>
+        <w:t>x</w:t>
       </w:r>
       <w:r>
         <w:rPr>
@@ -6111,15 +5862,6 @@
     </w:p>
     <w:p>
       <w:pPr>
-        <w:spacing w:line="240" w:lineRule="auto"/>
-        <w:rPr>
-          <w:rFonts w:ascii="Times New Roman" w:eastAsiaTheme="minorEastAsia" w:hAnsi="Times New Roman" w:cs="Times New Roman"/>
-          <w:iCs/>
-        </w:rPr>
-      </w:pPr>
-    </w:p>
-    <w:p>
-      <w:pPr>
         <w:spacing w:after="0" w:line="240" w:lineRule="auto"/>
         <w:rPr>
           <w:rFonts w:ascii="Times New Roman" w:eastAsiaTheme="minorEastAsia" w:hAnsi="Times New Roman" w:cs="Times New Roman"/>
@@ -6151,19 +5893,20 @@
           <w:rFonts w:ascii="Times New Roman" w:eastAsiaTheme="minorEastAsia" w:hAnsi="Times New Roman" w:cs="Times New Roman"/>
           <w:iCs/>
         </w:rPr>
-        <w:t>Lastly, we can use the final velocities</w:t>
-      </w:r>
-      <w:r>
-        <w:rPr>
-          <w:rFonts w:ascii="Times New Roman" w:eastAsiaTheme="minorEastAsia" w:hAnsi="Times New Roman" w:cs="Times New Roman"/>
-          <w:iCs/>
-        </w:rPr>
-        <w:t xml:space="preserve"> in the </w:t>
-      </w:r>
-      <w:r>
-        <w:rPr>
-          <w:rFonts w:ascii="Times New Roman" w:eastAsiaTheme="minorEastAsia" w:hAnsi="Times New Roman" w:cs="Times New Roman"/>
+        <w:t xml:space="preserve">Lastly, we can use the final velocities </w:t>
+      </w:r>
+      <w:r>
+        <w:rPr>
+          <w:rFonts w:ascii="Times New Roman" w:eastAsiaTheme="minorEastAsia" w:hAnsi="Times New Roman" w:cs="Times New Roman"/>
+          <w:iCs/>
+        </w:rPr>
+        <w:t xml:space="preserve">in the </w:t>
+      </w:r>
+      <w:r>
+        <w:rPr>
+          <w:rFonts w:ascii="Times New Roman" w:hAnsi="Times New Roman" w:cs="Times New Roman"/>
           <w:i/>
+          <w:iCs/>
         </w:rPr>
         <w:t>x</w:t>
       </w:r>
@@ -6184,7 +5927,7 @@
       <w:r>
         <w:rPr>
           <w:rFonts w:ascii="Times New Roman" w:eastAsiaTheme="minorEastAsia" w:hAnsi="Times New Roman" w:cs="Times New Roman"/>
-          <w:i/>
+          <w:iCs/>
         </w:rPr>
         <w:t xml:space="preserve"> </w:t>
       </w:r>
@@ -6193,14 +5936,28 @@
           <w:rFonts w:ascii="Times New Roman" w:eastAsiaTheme="minorEastAsia" w:hAnsi="Times New Roman" w:cs="Times New Roman"/>
           <w:iCs/>
         </w:rPr>
-        <w:t>directions</w:t>
-      </w:r>
-      <w:r>
-        <w:rPr>
-          <w:rFonts w:ascii="Times New Roman" w:eastAsiaTheme="minorEastAsia" w:hAnsi="Times New Roman" w:cs="Times New Roman"/>
-          <w:iCs/>
-        </w:rPr>
-        <w:t xml:space="preserve"> to calculate the final velocity and final angle of the balls. The following equations can be used to show this step:</w:t>
+        <w:t>direction</w:t>
+      </w:r>
+      <w:r>
+        <w:rPr>
+          <w:rFonts w:ascii="Times New Roman" w:eastAsiaTheme="minorEastAsia" w:hAnsi="Times New Roman" w:cs="Times New Roman"/>
+          <w:iCs/>
+        </w:rPr>
+        <w:t>s</w:t>
+      </w:r>
+      <w:r>
+        <w:rPr>
+          <w:rFonts w:ascii="Times New Roman" w:eastAsiaTheme="minorEastAsia" w:hAnsi="Times New Roman" w:cs="Times New Roman"/>
+          <w:iCs/>
+        </w:rPr>
+        <w:t xml:space="preserve"> </w:t>
+      </w:r>
+      <w:r>
+        <w:rPr>
+          <w:rFonts w:ascii="Times New Roman" w:eastAsiaTheme="minorEastAsia" w:hAnsi="Times New Roman" w:cs="Times New Roman"/>
+          <w:iCs/>
+        </w:rPr>
+        <w:t>to calculate the final velocity and final angle of the balls. The following equations can be used to show this step:</w:t>
       </w:r>
     </w:p>
     <w:p>
@@ -6542,12 +6299,12 @@
     <w:p>
       <w:pPr>
         <w:rPr>
-          <w:rFonts w:ascii="Cambria Math" w:eastAsiaTheme="minorEastAsia" w:hAnsi="Cambria Math" w:cs="Times New Roman"/>
+          <w:rFonts w:ascii="Times New Roman" w:eastAsiaTheme="minorEastAsia" w:hAnsi="Times New Roman" w:cs="Times New Roman"/>
         </w:rPr>
       </w:pPr>
       <w:r>
         <w:rPr>
-          <w:rFonts w:ascii="Cambria Math" w:eastAsiaTheme="minorEastAsia" w:hAnsi="Cambria Math" w:cs="Times New Roman"/>
+          <w:rFonts w:ascii="Times New Roman" w:eastAsiaTheme="minorEastAsia" w:hAnsi="Times New Roman" w:cs="Times New Roman"/>
         </w:rPr>
         <w:t xml:space="preserve">where </w:t>
       </w:r>
@@ -6581,7 +6338,7 @@
       </m:oMath>
       <w:r>
         <w:rPr>
-          <w:rFonts w:ascii="Cambria Math" w:eastAsiaTheme="minorEastAsia" w:hAnsi="Cambria Math" w:cs="Times New Roman"/>
+          <w:rFonts w:ascii="Times New Roman" w:eastAsiaTheme="minorEastAsia" w:hAnsi="Times New Roman" w:cs="Times New Roman"/>
         </w:rPr>
         <w:t xml:space="preserve"> is the final velocity of the ball and </w:t>
       </w:r>
@@ -6621,7 +6378,7 @@
       </m:oMath>
       <w:r>
         <w:rPr>
-          <w:rFonts w:ascii="Cambria Math" w:eastAsiaTheme="minorEastAsia" w:hAnsi="Cambria Math" w:cs="Times New Roman"/>
+          <w:rFonts w:ascii="Times New Roman" w:eastAsiaTheme="minorEastAsia" w:hAnsi="Times New Roman" w:cs="Times New Roman"/>
         </w:rPr>
         <w:t xml:space="preserve">is the final angle from the positive </w:t>
       </w:r>
@@ -6635,121 +6392,1690 @@
       </w:r>
       <w:r>
         <w:rPr>
-          <w:rFonts w:ascii="Cambria Math" w:eastAsiaTheme="minorEastAsia" w:hAnsi="Cambria Math" w:cs="Times New Roman"/>
-        </w:rPr>
-        <w:t xml:space="preserve"> axis</w:t>
-      </w:r>
-      <w:r>
-        <w:rPr>
-          <w:rFonts w:ascii="Cambria Math" w:eastAsiaTheme="minorEastAsia" w:hAnsi="Cambria Math" w:cs="Times New Roman"/>
-        </w:rPr>
-        <w:t>.</w:t>
-      </w:r>
+          <w:rFonts w:ascii="Times New Roman" w:eastAsiaTheme="minorEastAsia" w:hAnsi="Times New Roman" w:cs="Times New Roman"/>
+        </w:rPr>
+        <w:t xml:space="preserve"> </w:t>
+      </w:r>
+      <w:proofErr w:type="gramStart"/>
+      <w:r>
+        <w:rPr>
+          <w:rFonts w:ascii="Times New Roman" w:eastAsiaTheme="minorEastAsia" w:hAnsi="Times New Roman" w:cs="Times New Roman"/>
+        </w:rPr>
+        <w:t>axis.</w:t>
+      </w:r>
+      <w:proofErr w:type="gramEnd"/>
     </w:p>
     <w:p>
       <w:pPr>
         <w:rPr>
+          <w:rFonts w:ascii="Times New Roman" w:hAnsi="Times New Roman" w:cs="Times New Roman"/>
+          <w:b/>
+          <w:bCs/>
+          <w:sz w:val="28"/>
+          <w:szCs w:val="28"/>
+          <w:u w:val="single"/>
+        </w:rPr>
+      </w:pPr>
+      <w:r>
+        <w:rPr>
+          <w:rFonts w:ascii="Times New Roman" w:hAnsi="Times New Roman" w:cs="Times New Roman"/>
+          <w:b/>
+          <w:bCs/>
+          <w:sz w:val="28"/>
+          <w:szCs w:val="28"/>
+          <w:u w:val="single"/>
+        </w:rPr>
+        <w:t>Impact Calculations for Collisions between Bumpers and Balls</w:t>
+      </w:r>
+    </w:p>
+    <w:p>
+      <w:pPr>
+        <w:spacing w:after="0"/>
+        <w:rPr>
+          <w:rFonts w:ascii="Times New Roman" w:hAnsi="Times New Roman" w:cs="Times New Roman"/>
+          <w:b/>
+          <w:bCs/>
+        </w:rPr>
+      </w:pPr>
+      <w:r>
+        <w:rPr>
+          <w:rFonts w:ascii="Times New Roman" w:hAnsi="Times New Roman" w:cs="Times New Roman"/>
+          <w:b/>
+          <w:bCs/>
+        </w:rPr>
+        <w:t>Top/Bottom Bumpers:</w:t>
+      </w:r>
+    </w:p>
+    <w:p>
+      <w:pPr>
+        <w:spacing w:after="0"/>
+        <w:jc w:val="center"/>
+        <w:rPr>
+          <w:rFonts w:ascii="Times New Roman" w:hAnsi="Times New Roman" w:cs="Times New Roman"/>
+        </w:rPr>
+      </w:pPr>
+      <w:r>
+        <w:rPr>
+          <w:rFonts w:ascii="Times New Roman" w:hAnsi="Times New Roman" w:cs="Times New Roman"/>
+        </w:rPr>
+        <w:t>{DIAGRAM}</w:t>
+      </w:r>
+    </w:p>
+    <w:p>
+      <w:pPr>
+        <w:jc w:val="center"/>
+        <w:rPr>
+          <w:rFonts w:ascii="Times New Roman" w:hAnsi="Times New Roman" w:cs="Times New Roman"/>
+        </w:rPr>
+      </w:pPr>
+      <w:r>
+        <w:rPr>
+          <w:rFonts w:ascii="Times New Roman" w:hAnsi="Times New Roman" w:cs="Times New Roman"/>
+        </w:rPr>
+        <w:t>Figure 3:</w:t>
+      </w:r>
+      <w:r>
+        <w:rPr>
+          <w:rFonts w:ascii="Times New Roman" w:hAnsi="Times New Roman" w:cs="Times New Roman"/>
+        </w:rPr>
+        <w:t xml:space="preserve"> Diagram of the impact between a ball and the top bumper</w:t>
+      </w:r>
+    </w:p>
+    <w:p>
+      <w:pPr>
+        <w:rPr>
+          <w:rFonts w:ascii="Times New Roman" w:hAnsi="Times New Roman" w:cs="Times New Roman"/>
+        </w:rPr>
+      </w:pPr>
+      <w:r>
+        <w:rPr>
+          <w:rFonts w:ascii="Times New Roman" w:hAnsi="Times New Roman" w:cs="Times New Roman"/>
+        </w:rPr>
+        <w:t>During</w:t>
+      </w:r>
+      <w:r>
+        <w:rPr>
+          <w:rFonts w:ascii="Times New Roman" w:hAnsi="Times New Roman" w:cs="Times New Roman"/>
+        </w:rPr>
+        <w:t xml:space="preserve"> </w:t>
+      </w:r>
+      <w:r>
+        <w:rPr>
+          <w:rFonts w:ascii="Times New Roman" w:hAnsi="Times New Roman" w:cs="Times New Roman"/>
+        </w:rPr>
+        <w:t xml:space="preserve">impact with </w:t>
+      </w:r>
+      <w:r>
+        <w:rPr>
+          <w:rFonts w:ascii="Times New Roman" w:hAnsi="Times New Roman" w:cs="Times New Roman"/>
+        </w:rPr>
+        <w:t xml:space="preserve">the </w:t>
+      </w:r>
+      <w:r>
+        <w:rPr>
+          <w:rFonts w:ascii="Times New Roman" w:hAnsi="Times New Roman" w:cs="Times New Roman"/>
+        </w:rPr>
+        <w:t xml:space="preserve">top/bottom bumpers, the </w:t>
+      </w:r>
+      <w:r>
+        <w:rPr>
+          <w:rFonts w:ascii="Times New Roman" w:hAnsi="Times New Roman" w:cs="Times New Roman"/>
+        </w:rPr>
+        <w:t xml:space="preserve">velocity of the ball in the </w:t>
+      </w:r>
+      <w:r>
+        <w:rPr>
+          <w:rFonts w:ascii="Times New Roman" w:hAnsi="Times New Roman" w:cs="Times New Roman"/>
+          <w:i/>
+          <w:iCs/>
+        </w:rPr>
+        <w:t>x</w:t>
+      </w:r>
+      <w:r>
+        <w:rPr>
+          <w:rFonts w:ascii="Times New Roman" w:hAnsi="Times New Roman" w:cs="Times New Roman"/>
+        </w:rPr>
+        <w:t xml:space="preserve"> direction is parallel to the plane of contact. This means it will not change after the collision. Therefore, we can apply the coefficient of restitution equation to the velocity of the ball in the </w:t>
+      </w:r>
+      <w:r>
+        <w:rPr>
+          <w:rFonts w:ascii="Times New Roman" w:hAnsi="Times New Roman" w:cs="Times New Roman"/>
+          <w:i/>
+          <w:iCs/>
+        </w:rPr>
+        <w:t>y</w:t>
+      </w:r>
+      <w:r>
+        <w:rPr>
+          <w:rFonts w:ascii="Times New Roman" w:hAnsi="Times New Roman" w:cs="Times New Roman"/>
+        </w:rPr>
+        <w:t xml:space="preserve"> direction as shown below:</w:t>
+      </w:r>
+    </w:p>
+    <w:p>
+      <w:pPr>
+        <w:spacing w:line="240" w:lineRule="auto"/>
+        <w:rPr>
+          <w:rFonts w:ascii="Times New Roman" w:eastAsiaTheme="minorEastAsia" w:hAnsi="Times New Roman" w:cs="Times New Roman"/>
+          <w:iCs/>
+        </w:rPr>
+      </w:pPr>
+      <m:oMathPara>
+        <m:oMath>
+          <m:r>
+            <w:rPr>
+              <w:rFonts w:ascii="Cambria Math" w:eastAsiaTheme="minorEastAsia" w:hAnsi="Cambria Math" w:cs="Times New Roman"/>
+            </w:rPr>
+            <m:t>e =</m:t>
+          </m:r>
+          <m:f>
+            <m:fPr>
+              <m:ctrlPr>
+                <w:rPr>
+                  <w:rFonts w:ascii="Cambria Math" w:eastAsiaTheme="minorEastAsia" w:hAnsi="Cambria Math" w:cs="Times New Roman"/>
+                  <w:i/>
+                  <w:iCs/>
+                </w:rPr>
+              </m:ctrlPr>
+            </m:fPr>
+            <m:num>
+              <m:d>
+                <m:dPr>
+                  <m:begChr m:val="|"/>
+                  <m:endChr m:val="|"/>
+                  <m:ctrlPr>
+                    <w:rPr>
+                      <w:rFonts w:ascii="Cambria Math" w:eastAsiaTheme="minorEastAsia" w:hAnsi="Cambria Math" w:cs="Times New Roman"/>
+                      <w:i/>
+                      <w:iCs/>
+                    </w:rPr>
+                  </m:ctrlPr>
+                </m:dPr>
+                <m:e>
+                  <m:sSub>
+                    <m:sSubPr>
+                      <m:ctrlPr>
+                        <w:rPr>
+                          <w:rFonts w:ascii="Cambria Math" w:eastAsiaTheme="minorEastAsia" w:hAnsi="Cambria Math" w:cs="Times New Roman"/>
+                          <w:iCs/>
+                        </w:rPr>
+                      </m:ctrlPr>
+                    </m:sSubPr>
+                    <m:e>
+                      <m:r>
+                        <w:rPr>
+                          <w:rFonts w:ascii="Cambria Math" w:eastAsiaTheme="minorEastAsia" w:hAnsi="Cambria Math" w:cs="Times New Roman"/>
+                        </w:rPr>
+                        <m:t>v</m:t>
+                      </m:r>
+                    </m:e>
+                    <m:sub>
+                      <m:r>
+                        <w:rPr>
+                          <w:rFonts w:ascii="Cambria Math" w:eastAsiaTheme="minorEastAsia" w:hAnsi="Cambria Math" w:cs="Times New Roman"/>
+                        </w:rPr>
+                        <m:t>f</m:t>
+                      </m:r>
+                      <m:r>
+                        <w:rPr>
+                          <w:rFonts w:ascii="Cambria Math" w:eastAsiaTheme="minorEastAsia" w:hAnsi="Cambria Math" w:cs="Times New Roman"/>
+                        </w:rPr>
+                        <m:t>y</m:t>
+                      </m:r>
+                    </m:sub>
+                  </m:sSub>
+                </m:e>
+              </m:d>
+            </m:num>
+            <m:den>
+              <m:d>
+                <m:dPr>
+                  <m:begChr m:val="|"/>
+                  <m:endChr m:val="|"/>
+                  <m:ctrlPr>
+                    <w:rPr>
+                      <w:rFonts w:ascii="Cambria Math" w:eastAsiaTheme="minorEastAsia" w:hAnsi="Cambria Math" w:cs="Times New Roman"/>
+                      <w:i/>
+                      <w:iCs/>
+                    </w:rPr>
+                  </m:ctrlPr>
+                </m:dPr>
+                <m:e>
+                  <m:sSub>
+                    <m:sSubPr>
+                      <m:ctrlPr>
+                        <w:rPr>
+                          <w:rFonts w:ascii="Cambria Math" w:eastAsiaTheme="minorEastAsia" w:hAnsi="Cambria Math" w:cs="Times New Roman"/>
+                          <w:iCs/>
+                        </w:rPr>
+                      </m:ctrlPr>
+                    </m:sSubPr>
+                    <m:e>
+                      <m:r>
+                        <w:rPr>
+                          <w:rFonts w:ascii="Cambria Math" w:eastAsiaTheme="minorEastAsia" w:hAnsi="Cambria Math" w:cs="Times New Roman"/>
+                        </w:rPr>
+                        <m:t>v</m:t>
+                      </m:r>
+                    </m:e>
+                    <m:sub>
+                      <m:r>
+                        <w:rPr>
+                          <w:rFonts w:ascii="Cambria Math" w:eastAsiaTheme="minorEastAsia" w:hAnsi="Cambria Math" w:cs="Times New Roman"/>
+                        </w:rPr>
+                        <m:t>iy</m:t>
+                      </m:r>
+                    </m:sub>
+                  </m:sSub>
+                </m:e>
+              </m:d>
+            </m:den>
+          </m:f>
+        </m:oMath>
+      </m:oMathPara>
+    </w:p>
+    <w:p>
+      <w:pPr>
+        <w:spacing w:line="240" w:lineRule="auto"/>
+        <w:rPr>
+          <w:rFonts w:ascii="Times New Roman" w:eastAsiaTheme="minorEastAsia" w:hAnsi="Times New Roman" w:cs="Times New Roman"/>
+          <w:i/>
+          <w:iCs/>
+        </w:rPr>
+      </w:pPr>
+      <m:oMathPara>
+        <m:oMath>
+          <m:sSub>
+            <m:sSubPr>
+              <m:ctrlPr>
+                <w:rPr>
+                  <w:rFonts w:ascii="Cambria Math" w:eastAsiaTheme="minorEastAsia" w:hAnsi="Cambria Math" w:cs="Times New Roman"/>
+                  <w:i/>
+                  <w:iCs/>
+                </w:rPr>
+              </m:ctrlPr>
+            </m:sSubPr>
+            <m:e>
+              <m:r>
+                <w:rPr>
+                  <w:rFonts w:ascii="Cambria Math" w:eastAsiaTheme="minorEastAsia" w:hAnsi="Cambria Math" w:cs="Times New Roman"/>
+                </w:rPr>
+                <m:t>v</m:t>
+              </m:r>
+            </m:e>
+            <m:sub>
+              <m:r>
+                <w:rPr>
+                  <w:rFonts w:ascii="Cambria Math" w:eastAsiaTheme="minorEastAsia" w:hAnsi="Cambria Math" w:cs="Times New Roman"/>
+                </w:rPr>
+                <m:t>fy</m:t>
+              </m:r>
+            </m:sub>
+          </m:sSub>
+          <m:r>
+            <w:rPr>
+              <w:rFonts w:ascii="Cambria Math" w:eastAsiaTheme="minorEastAsia" w:hAnsi="Cambria Math" w:cs="Times New Roman"/>
+            </w:rPr>
+            <m:t xml:space="preserve"> =</m:t>
+          </m:r>
+          <m:sSub>
+            <m:sSubPr>
+              <m:ctrlPr>
+                <w:rPr>
+                  <w:rFonts w:ascii="Cambria Math" w:eastAsiaTheme="minorEastAsia" w:hAnsi="Cambria Math" w:cs="Times New Roman"/>
+                  <w:i/>
+                  <w:iCs/>
+                </w:rPr>
+              </m:ctrlPr>
+            </m:sSubPr>
+            <m:e>
+              <m:r>
+                <w:rPr>
+                  <w:rFonts w:ascii="Cambria Math" w:eastAsiaTheme="minorEastAsia" w:hAnsi="Cambria Math" w:cs="Times New Roman"/>
+                </w:rPr>
+                <m:t>v</m:t>
+              </m:r>
+            </m:e>
+            <m:sub>
+              <m:r>
+                <w:rPr>
+                  <w:rFonts w:ascii="Cambria Math" w:eastAsiaTheme="minorEastAsia" w:hAnsi="Cambria Math" w:cs="Times New Roman"/>
+                </w:rPr>
+                <m:t>iy</m:t>
+              </m:r>
+            </m:sub>
+          </m:sSub>
+          <m:r>
+            <w:rPr>
+              <w:rFonts w:ascii="Cambria Math" w:eastAsiaTheme="minorEastAsia" w:hAnsi="Cambria Math" w:cs="Times New Roman"/>
+            </w:rPr>
+            <m:t xml:space="preserve"> e</m:t>
+          </m:r>
+        </m:oMath>
+      </m:oMathPara>
+    </w:p>
+    <w:p>
+      <w:pPr>
+        <w:spacing w:line="240" w:lineRule="auto"/>
+        <w:rPr>
+          <w:rFonts w:ascii="Times New Roman" w:eastAsiaTheme="minorEastAsia" w:hAnsi="Times New Roman" w:cs="Times New Roman"/>
+          <w:iCs/>
+        </w:rPr>
+      </w:pPr>
+      <w:r>
+        <w:rPr>
+          <w:rFonts w:ascii="Times New Roman" w:eastAsiaTheme="minorEastAsia" w:hAnsi="Times New Roman" w:cs="Times New Roman"/>
+          <w:iCs/>
+        </w:rPr>
+        <w:t xml:space="preserve">where </w:t>
+      </w:r>
+      <m:oMath>
+        <m:sSub>
+          <m:sSubPr>
+            <m:ctrlPr>
+              <w:rPr>
+                <w:rFonts w:ascii="Cambria Math" w:eastAsiaTheme="minorEastAsia" w:hAnsi="Cambria Math" w:cs="Times New Roman"/>
+                <w:iCs/>
+              </w:rPr>
+            </m:ctrlPr>
+          </m:sSubPr>
+          <m:e>
+            <m:r>
+              <w:rPr>
+                <w:rFonts w:ascii="Cambria Math" w:eastAsiaTheme="minorEastAsia" w:hAnsi="Cambria Math" w:cs="Times New Roman"/>
+              </w:rPr>
+              <m:t>v</m:t>
+            </m:r>
+          </m:e>
+          <m:sub>
+            <m:r>
+              <w:rPr>
+                <w:rFonts w:ascii="Cambria Math" w:eastAsiaTheme="minorEastAsia" w:hAnsi="Cambria Math" w:cs="Times New Roman"/>
+              </w:rPr>
+              <m:t>fy</m:t>
+            </m:r>
+          </m:sub>
+        </m:sSub>
+      </m:oMath>
+      <w:r>
+        <w:rPr>
+          <w:rFonts w:ascii="Times New Roman" w:eastAsiaTheme="minorEastAsia" w:hAnsi="Times New Roman" w:cs="Times New Roman"/>
+          <w:iCs/>
+        </w:rPr>
+        <w:t xml:space="preserve"> is the velocity of the ball in the </w:t>
+      </w:r>
+      <w:r>
+        <w:rPr>
+          <w:rFonts w:ascii="Times New Roman" w:eastAsiaTheme="minorEastAsia" w:hAnsi="Times New Roman" w:cs="Times New Roman"/>
+          <w:i/>
+        </w:rPr>
+        <w:t>y</w:t>
+      </w:r>
+      <w:r>
+        <w:rPr>
+          <w:rFonts w:ascii="Times New Roman" w:eastAsiaTheme="minorEastAsia" w:hAnsi="Times New Roman" w:cs="Times New Roman"/>
+          <w:iCs/>
+        </w:rPr>
+        <w:t xml:space="preserve"> direction after the collision, </w:t>
+      </w:r>
+      <m:oMath>
+        <m:sSub>
+          <m:sSubPr>
+            <m:ctrlPr>
+              <w:rPr>
+                <w:rFonts w:ascii="Cambria Math" w:eastAsiaTheme="minorEastAsia" w:hAnsi="Cambria Math" w:cs="Times New Roman"/>
+                <w:iCs/>
+              </w:rPr>
+            </m:ctrlPr>
+          </m:sSubPr>
+          <m:e>
+            <m:r>
+              <w:rPr>
+                <w:rFonts w:ascii="Cambria Math" w:eastAsiaTheme="minorEastAsia" w:hAnsi="Cambria Math" w:cs="Times New Roman"/>
+              </w:rPr>
+              <m:t>v</m:t>
+            </m:r>
+          </m:e>
+          <m:sub>
+            <m:r>
+              <w:rPr>
+                <w:rFonts w:ascii="Cambria Math" w:eastAsiaTheme="minorEastAsia" w:hAnsi="Cambria Math" w:cs="Times New Roman"/>
+              </w:rPr>
+              <m:t>iy</m:t>
+            </m:r>
+          </m:sub>
+        </m:sSub>
+      </m:oMath>
+      <w:r>
+        <w:rPr>
+          <w:rFonts w:ascii="Times New Roman" w:eastAsiaTheme="minorEastAsia" w:hAnsi="Times New Roman" w:cs="Times New Roman"/>
+          <w:iCs/>
+        </w:rPr>
+        <w:t xml:space="preserve"> is the velocity of the ball in the </w:t>
+      </w:r>
+      <w:r>
+        <w:rPr>
+          <w:rFonts w:ascii="Times New Roman" w:eastAsiaTheme="minorEastAsia" w:hAnsi="Times New Roman" w:cs="Times New Roman"/>
+          <w:i/>
+        </w:rPr>
+        <w:t>y</w:t>
+      </w:r>
+      <w:r>
+        <w:rPr>
+          <w:rFonts w:ascii="Times New Roman" w:eastAsiaTheme="minorEastAsia" w:hAnsi="Times New Roman" w:cs="Times New Roman"/>
+          <w:i/>
+        </w:rPr>
+        <w:t xml:space="preserve"> </w:t>
+      </w:r>
+      <w:r>
+        <w:rPr>
+          <w:rFonts w:ascii="Times New Roman" w:eastAsiaTheme="minorEastAsia" w:hAnsi="Times New Roman" w:cs="Times New Roman"/>
+          <w:iCs/>
+        </w:rPr>
+        <w:t xml:space="preserve">direction before the collision and </w:t>
+      </w:r>
+      <m:oMath>
+        <m:r>
+          <w:rPr>
+            <w:rFonts w:ascii="Cambria Math" w:eastAsiaTheme="minorEastAsia" w:hAnsi="Cambria Math" w:cs="Times New Roman"/>
+          </w:rPr>
+          <m:t>e</m:t>
+        </m:r>
+      </m:oMath>
+      <w:r>
+        <w:rPr>
+          <w:rFonts w:ascii="Times New Roman" w:eastAsiaTheme="minorEastAsia" w:hAnsi="Times New Roman" w:cs="Times New Roman"/>
+          <w:iCs/>
+        </w:rPr>
+        <w:t xml:space="preserve"> is the coefficient of restitution</w:t>
+      </w:r>
+      <w:r>
+        <w:rPr>
+          <w:rFonts w:ascii="Times New Roman" w:eastAsiaTheme="minorEastAsia" w:hAnsi="Times New Roman" w:cs="Times New Roman"/>
+          <w:iCs/>
+        </w:rPr>
+        <w:t>.</w:t>
+      </w:r>
+    </w:p>
+    <w:p>
+      <w:pPr>
+        <w:rPr>
+          <w:rFonts w:ascii="Times New Roman" w:hAnsi="Times New Roman" w:cs="Times New Roman"/>
+          <w:b/>
+          <w:bCs/>
+        </w:rPr>
+      </w:pPr>
+      <w:r>
+        <w:rPr>
+          <w:rFonts w:ascii="Times New Roman" w:hAnsi="Times New Roman" w:cs="Times New Roman"/>
+          <w:b/>
+          <w:bCs/>
+        </w:rPr>
+        <w:t>Left/Right Bumpers:</w:t>
+      </w:r>
+    </w:p>
+    <w:p>
+      <w:pPr>
+        <w:spacing w:after="0"/>
+        <w:jc w:val="center"/>
+        <w:rPr>
+          <w:rFonts w:ascii="Times New Roman" w:hAnsi="Times New Roman" w:cs="Times New Roman"/>
+        </w:rPr>
+      </w:pPr>
+      <w:r>
+        <w:rPr>
+          <w:rFonts w:ascii="Times New Roman" w:hAnsi="Times New Roman" w:cs="Times New Roman"/>
+        </w:rPr>
+        <w:t>{DIAGRAM}</w:t>
+      </w:r>
+    </w:p>
+    <w:p>
+      <w:pPr>
+        <w:jc w:val="center"/>
+        <w:rPr>
+          <w:rFonts w:ascii="Times New Roman" w:hAnsi="Times New Roman" w:cs="Times New Roman"/>
+        </w:rPr>
+      </w:pPr>
+      <w:r>
+        <w:rPr>
+          <w:rFonts w:ascii="Times New Roman" w:hAnsi="Times New Roman" w:cs="Times New Roman"/>
+        </w:rPr>
+        <w:t xml:space="preserve">Figure </w:t>
+      </w:r>
+      <w:r>
+        <w:rPr>
+          <w:rFonts w:ascii="Times New Roman" w:hAnsi="Times New Roman" w:cs="Times New Roman"/>
+        </w:rPr>
+        <w:t>4</w:t>
+      </w:r>
+      <w:r>
+        <w:rPr>
+          <w:rFonts w:ascii="Times New Roman" w:hAnsi="Times New Roman" w:cs="Times New Roman"/>
+        </w:rPr>
+        <w:t>:</w:t>
+      </w:r>
+      <w:r>
+        <w:rPr>
+          <w:rFonts w:ascii="Times New Roman" w:hAnsi="Times New Roman" w:cs="Times New Roman"/>
+        </w:rPr>
+        <w:t xml:space="preserve"> Diagram of the impact between a ball and the </w:t>
+      </w:r>
+      <w:r>
+        <w:rPr>
+          <w:rFonts w:ascii="Times New Roman" w:hAnsi="Times New Roman" w:cs="Times New Roman"/>
+        </w:rPr>
+        <w:t>left</w:t>
+      </w:r>
+      <w:r>
+        <w:rPr>
+          <w:rFonts w:ascii="Times New Roman" w:hAnsi="Times New Roman" w:cs="Times New Roman"/>
+        </w:rPr>
+        <w:t xml:space="preserve"> bumper</w:t>
+      </w:r>
+    </w:p>
+    <w:p>
+      <w:pPr>
+        <w:rPr>
+          <w:rFonts w:ascii="Times New Roman" w:hAnsi="Times New Roman" w:cs="Times New Roman"/>
+        </w:rPr>
+      </w:pPr>
+      <w:r>
+        <w:rPr>
+          <w:rFonts w:ascii="Times New Roman" w:hAnsi="Times New Roman" w:cs="Times New Roman"/>
+        </w:rPr>
+        <w:t>During</w:t>
+      </w:r>
+      <w:r>
+        <w:rPr>
+          <w:rFonts w:ascii="Times New Roman" w:hAnsi="Times New Roman" w:cs="Times New Roman"/>
+        </w:rPr>
+        <w:t xml:space="preserve"> </w:t>
+      </w:r>
+      <w:r>
+        <w:rPr>
+          <w:rFonts w:ascii="Times New Roman" w:hAnsi="Times New Roman" w:cs="Times New Roman"/>
+        </w:rPr>
+        <w:t xml:space="preserve">impact with </w:t>
+      </w:r>
+      <w:r>
+        <w:rPr>
+          <w:rFonts w:ascii="Times New Roman" w:hAnsi="Times New Roman" w:cs="Times New Roman"/>
+        </w:rPr>
+        <w:t xml:space="preserve">the </w:t>
+      </w:r>
+      <w:r>
+        <w:rPr>
+          <w:rFonts w:ascii="Times New Roman" w:hAnsi="Times New Roman" w:cs="Times New Roman"/>
+        </w:rPr>
+        <w:t>left/right</w:t>
+      </w:r>
+      <w:r>
+        <w:rPr>
+          <w:rFonts w:ascii="Times New Roman" w:hAnsi="Times New Roman" w:cs="Times New Roman"/>
+        </w:rPr>
+        <w:t xml:space="preserve"> bumpers, the velocity of the ball in the </w:t>
+      </w:r>
+      <w:r>
+        <w:rPr>
+          <w:rFonts w:ascii="Times New Roman" w:hAnsi="Times New Roman" w:cs="Times New Roman"/>
+          <w:i/>
+          <w:iCs/>
+        </w:rPr>
+        <w:t>y</w:t>
+      </w:r>
+      <w:r>
+        <w:rPr>
+          <w:rFonts w:ascii="Times New Roman" w:hAnsi="Times New Roman" w:cs="Times New Roman"/>
+        </w:rPr>
+        <w:t xml:space="preserve"> direction is parallel to the plane of contact. This means it will not change after the collision. Therefore, we can apply the coefficient of restitution equation to the velocity of the ball in the </w:t>
+      </w:r>
+      <w:r>
+        <w:rPr>
+          <w:rFonts w:ascii="Times New Roman" w:hAnsi="Times New Roman" w:cs="Times New Roman"/>
+          <w:i/>
+          <w:iCs/>
+        </w:rPr>
+        <w:t>x</w:t>
+      </w:r>
+      <w:r>
+        <w:rPr>
+          <w:rFonts w:ascii="Times New Roman" w:hAnsi="Times New Roman" w:cs="Times New Roman"/>
+        </w:rPr>
+        <w:t xml:space="preserve"> direction as shown below:</w:t>
+      </w:r>
+    </w:p>
+    <w:p>
+      <w:pPr>
+        <w:spacing w:line="240" w:lineRule="auto"/>
+        <w:rPr>
+          <w:rFonts w:ascii="Times New Roman" w:eastAsiaTheme="minorEastAsia" w:hAnsi="Times New Roman" w:cs="Times New Roman"/>
+          <w:i/>
+        </w:rPr>
+      </w:pPr>
+      <m:oMathPara>
+        <m:oMath>
+          <m:r>
+            <w:rPr>
+              <w:rFonts w:ascii="Cambria Math" w:eastAsiaTheme="minorEastAsia" w:hAnsi="Cambria Math" w:cs="Times New Roman"/>
+            </w:rPr>
+            <m:t>e =</m:t>
+          </m:r>
+          <m:f>
+            <m:fPr>
+              <m:ctrlPr>
+                <w:rPr>
+                  <w:rFonts w:ascii="Cambria Math" w:eastAsiaTheme="minorEastAsia" w:hAnsi="Cambria Math" w:cs="Times New Roman"/>
+                  <w:i/>
+                </w:rPr>
+              </m:ctrlPr>
+            </m:fPr>
+            <m:num>
+              <m:d>
+                <m:dPr>
+                  <m:begChr m:val="|"/>
+                  <m:endChr m:val="|"/>
+                  <m:ctrlPr>
+                    <w:rPr>
+                      <w:rFonts w:ascii="Cambria Math" w:eastAsiaTheme="minorEastAsia" w:hAnsi="Cambria Math" w:cs="Times New Roman"/>
+                      <w:i/>
+                    </w:rPr>
+                  </m:ctrlPr>
+                </m:dPr>
+                <m:e>
+                  <m:sSub>
+                    <m:sSubPr>
+                      <m:ctrlPr>
+                        <w:rPr>
+                          <w:rFonts w:ascii="Cambria Math" w:eastAsiaTheme="minorEastAsia" w:hAnsi="Cambria Math" w:cs="Times New Roman"/>
+                          <w:i/>
+                        </w:rPr>
+                      </m:ctrlPr>
+                    </m:sSubPr>
+                    <m:e>
+                      <m:r>
+                        <w:rPr>
+                          <w:rFonts w:ascii="Cambria Math" w:eastAsiaTheme="minorEastAsia" w:hAnsi="Cambria Math" w:cs="Times New Roman"/>
+                        </w:rPr>
+                        <m:t>v</m:t>
+                      </m:r>
+                    </m:e>
+                    <m:sub>
+                      <m:r>
+                        <w:rPr>
+                          <w:rFonts w:ascii="Cambria Math" w:eastAsiaTheme="minorEastAsia" w:hAnsi="Cambria Math" w:cs="Times New Roman"/>
+                        </w:rPr>
+                        <m:t>fx</m:t>
+                      </m:r>
+                    </m:sub>
+                  </m:sSub>
+                </m:e>
+              </m:d>
+            </m:num>
+            <m:den>
+              <m:d>
+                <m:dPr>
+                  <m:begChr m:val="|"/>
+                  <m:endChr m:val="|"/>
+                  <m:ctrlPr>
+                    <w:rPr>
+                      <w:rFonts w:ascii="Cambria Math" w:eastAsiaTheme="minorEastAsia" w:hAnsi="Cambria Math" w:cs="Times New Roman"/>
+                      <w:i/>
+                    </w:rPr>
+                  </m:ctrlPr>
+                </m:dPr>
+                <m:e>
+                  <m:sSub>
+                    <m:sSubPr>
+                      <m:ctrlPr>
+                        <w:rPr>
+                          <w:rFonts w:ascii="Cambria Math" w:eastAsiaTheme="minorEastAsia" w:hAnsi="Cambria Math" w:cs="Times New Roman"/>
+                          <w:i/>
+                        </w:rPr>
+                      </m:ctrlPr>
+                    </m:sSubPr>
+                    <m:e>
+                      <m:r>
+                        <w:rPr>
+                          <w:rFonts w:ascii="Cambria Math" w:eastAsiaTheme="minorEastAsia" w:hAnsi="Cambria Math" w:cs="Times New Roman"/>
+                        </w:rPr>
+                        <m:t>v</m:t>
+                      </m:r>
+                    </m:e>
+                    <m:sub>
+                      <m:r>
+                        <w:rPr>
+                          <w:rFonts w:ascii="Cambria Math" w:eastAsiaTheme="minorEastAsia" w:hAnsi="Cambria Math" w:cs="Times New Roman"/>
+                        </w:rPr>
+                        <m:t>ix</m:t>
+                      </m:r>
+                    </m:sub>
+                  </m:sSub>
+                </m:e>
+              </m:d>
+            </m:den>
+          </m:f>
+        </m:oMath>
+      </m:oMathPara>
+    </w:p>
+    <w:p>
+      <w:pPr>
+        <w:spacing w:line="240" w:lineRule="auto"/>
+        <w:rPr>
+          <w:rFonts w:ascii="Times New Roman" w:eastAsiaTheme="minorEastAsia" w:hAnsi="Times New Roman" w:cs="Times New Roman"/>
+          <w:i/>
+        </w:rPr>
+      </w:pPr>
+      <m:oMathPara>
+        <m:oMath>
+          <m:sSub>
+            <m:sSubPr>
+              <m:ctrlPr>
+                <w:rPr>
+                  <w:rFonts w:ascii="Cambria Math" w:eastAsiaTheme="minorEastAsia" w:hAnsi="Cambria Math" w:cs="Times New Roman"/>
+                  <w:i/>
+                </w:rPr>
+              </m:ctrlPr>
+            </m:sSubPr>
+            <m:e>
+              <m:r>
+                <w:rPr>
+                  <w:rFonts w:ascii="Cambria Math" w:eastAsiaTheme="minorEastAsia" w:hAnsi="Cambria Math" w:cs="Times New Roman"/>
+                </w:rPr>
+                <m:t>v</m:t>
+              </m:r>
+            </m:e>
+            <m:sub>
+              <m:r>
+                <w:rPr>
+                  <w:rFonts w:ascii="Cambria Math" w:eastAsiaTheme="minorEastAsia" w:hAnsi="Cambria Math" w:cs="Times New Roman"/>
+                </w:rPr>
+                <m:t>fx</m:t>
+              </m:r>
+            </m:sub>
+          </m:sSub>
+          <m:r>
+            <w:rPr>
+              <w:rFonts w:ascii="Cambria Math" w:eastAsiaTheme="minorEastAsia" w:hAnsi="Cambria Math" w:cs="Times New Roman"/>
+            </w:rPr>
+            <m:t xml:space="preserve"> =</m:t>
+          </m:r>
+          <m:sSub>
+            <m:sSubPr>
+              <m:ctrlPr>
+                <w:rPr>
+                  <w:rFonts w:ascii="Cambria Math" w:eastAsiaTheme="minorEastAsia" w:hAnsi="Cambria Math" w:cs="Times New Roman"/>
+                  <w:i/>
+                </w:rPr>
+              </m:ctrlPr>
+            </m:sSubPr>
+            <m:e>
+              <m:r>
+                <w:rPr>
+                  <w:rFonts w:ascii="Cambria Math" w:eastAsiaTheme="minorEastAsia" w:hAnsi="Cambria Math" w:cs="Times New Roman"/>
+                </w:rPr>
+                <m:t>v</m:t>
+              </m:r>
+            </m:e>
+            <m:sub>
+              <m:r>
+                <w:rPr>
+                  <w:rFonts w:ascii="Cambria Math" w:eastAsiaTheme="minorEastAsia" w:hAnsi="Cambria Math" w:cs="Times New Roman"/>
+                </w:rPr>
+                <m:t>ix</m:t>
+              </m:r>
+            </m:sub>
+          </m:sSub>
+          <m:r>
+            <w:rPr>
+              <w:rFonts w:ascii="Cambria Math" w:eastAsiaTheme="minorEastAsia" w:hAnsi="Cambria Math" w:cs="Times New Roman"/>
+            </w:rPr>
+            <m:t xml:space="preserve"> e</m:t>
+          </m:r>
+        </m:oMath>
+      </m:oMathPara>
+    </w:p>
+    <w:p>
+      <w:pPr>
+        <w:spacing w:line="240" w:lineRule="auto"/>
+        <w:rPr>
+          <w:rFonts w:ascii="Times New Roman" w:eastAsiaTheme="minorEastAsia" w:hAnsi="Times New Roman" w:cs="Times New Roman"/>
+          <w:iCs/>
+        </w:rPr>
+      </w:pPr>
+      <w:r>
+        <w:rPr>
+          <w:rFonts w:ascii="Times New Roman" w:eastAsiaTheme="minorEastAsia" w:hAnsi="Times New Roman" w:cs="Times New Roman"/>
+          <w:iCs/>
+        </w:rPr>
+        <w:t xml:space="preserve">where </w:t>
+      </w:r>
+      <m:oMath>
+        <m:sSub>
+          <m:sSubPr>
+            <m:ctrlPr>
+              <w:rPr>
+                <w:rFonts w:ascii="Cambria Math" w:eastAsiaTheme="minorEastAsia" w:hAnsi="Cambria Math" w:cs="Times New Roman"/>
+                <w:iCs/>
+              </w:rPr>
+            </m:ctrlPr>
+          </m:sSubPr>
+          <m:e>
+            <m:r>
+              <w:rPr>
+                <w:rFonts w:ascii="Cambria Math" w:eastAsiaTheme="minorEastAsia" w:hAnsi="Cambria Math" w:cs="Times New Roman"/>
+              </w:rPr>
+              <m:t>v</m:t>
+            </m:r>
+          </m:e>
+          <m:sub>
+            <m:r>
+              <w:rPr>
+                <w:rFonts w:ascii="Cambria Math" w:eastAsiaTheme="minorEastAsia" w:hAnsi="Cambria Math" w:cs="Times New Roman"/>
+              </w:rPr>
+              <m:t>f</m:t>
+            </m:r>
+            <m:r>
+              <w:rPr>
+                <w:rFonts w:ascii="Cambria Math" w:eastAsiaTheme="minorEastAsia" w:hAnsi="Cambria Math" w:cs="Times New Roman"/>
+              </w:rPr>
+              <m:t>x</m:t>
+            </m:r>
+          </m:sub>
+        </m:sSub>
+      </m:oMath>
+      <w:r>
+        <w:rPr>
+          <w:rFonts w:ascii="Times New Roman" w:eastAsiaTheme="minorEastAsia" w:hAnsi="Times New Roman" w:cs="Times New Roman"/>
+          <w:iCs/>
+        </w:rPr>
+        <w:t xml:space="preserve"> is the velocity of the ball in the </w:t>
+      </w:r>
+      <w:r>
+        <w:rPr>
+          <w:rFonts w:ascii="Times New Roman" w:eastAsiaTheme="minorEastAsia" w:hAnsi="Times New Roman" w:cs="Times New Roman"/>
+          <w:i/>
+        </w:rPr>
+        <w:t>x</w:t>
+      </w:r>
+      <w:r>
+        <w:rPr>
+          <w:rFonts w:ascii="Times New Roman" w:eastAsiaTheme="minorEastAsia" w:hAnsi="Times New Roman" w:cs="Times New Roman"/>
+          <w:iCs/>
+        </w:rPr>
+        <w:t xml:space="preserve"> direction after the collision, </w:t>
+      </w:r>
+      <m:oMath>
+        <m:sSub>
+          <m:sSubPr>
+            <m:ctrlPr>
+              <w:rPr>
+                <w:rFonts w:ascii="Cambria Math" w:eastAsiaTheme="minorEastAsia" w:hAnsi="Cambria Math" w:cs="Times New Roman"/>
+                <w:iCs/>
+              </w:rPr>
+            </m:ctrlPr>
+          </m:sSubPr>
+          <m:e>
+            <m:r>
+              <w:rPr>
+                <w:rFonts w:ascii="Cambria Math" w:eastAsiaTheme="minorEastAsia" w:hAnsi="Cambria Math" w:cs="Times New Roman"/>
+              </w:rPr>
+              <m:t>v</m:t>
+            </m:r>
+          </m:e>
+          <m:sub>
+            <m:r>
+              <w:rPr>
+                <w:rFonts w:ascii="Cambria Math" w:eastAsiaTheme="minorEastAsia" w:hAnsi="Cambria Math" w:cs="Times New Roman"/>
+              </w:rPr>
+              <m:t>i</m:t>
+            </m:r>
+            <m:r>
+              <w:rPr>
+                <w:rFonts w:ascii="Cambria Math" w:eastAsiaTheme="minorEastAsia" w:hAnsi="Cambria Math" w:cs="Times New Roman"/>
+              </w:rPr>
+              <m:t>x</m:t>
+            </m:r>
+          </m:sub>
+        </m:sSub>
+      </m:oMath>
+      <w:r>
+        <w:rPr>
+          <w:rFonts w:ascii="Times New Roman" w:eastAsiaTheme="minorEastAsia" w:hAnsi="Times New Roman" w:cs="Times New Roman"/>
+          <w:iCs/>
+        </w:rPr>
+        <w:t xml:space="preserve"> is the velocity of the ball in the </w:t>
+      </w:r>
+      <w:r>
+        <w:rPr>
+          <w:rFonts w:ascii="Times New Roman" w:eastAsiaTheme="minorEastAsia" w:hAnsi="Times New Roman" w:cs="Times New Roman"/>
+          <w:i/>
+        </w:rPr>
+        <w:t>x</w:t>
+      </w:r>
+      <w:r>
+        <w:rPr>
+          <w:rFonts w:ascii="Times New Roman" w:eastAsiaTheme="minorEastAsia" w:hAnsi="Times New Roman" w:cs="Times New Roman"/>
+          <w:i/>
+        </w:rPr>
+        <w:t xml:space="preserve"> </w:t>
+      </w:r>
+      <w:r>
+        <w:rPr>
+          <w:rFonts w:ascii="Times New Roman" w:eastAsiaTheme="minorEastAsia" w:hAnsi="Times New Roman" w:cs="Times New Roman"/>
+          <w:iCs/>
+        </w:rPr>
+        <w:t xml:space="preserve">direction before the collision and </w:t>
+      </w:r>
+      <m:oMath>
+        <m:r>
+          <w:rPr>
+            <w:rFonts w:ascii="Cambria Math" w:eastAsiaTheme="minorEastAsia" w:hAnsi="Cambria Math" w:cs="Times New Roman"/>
+          </w:rPr>
+          <m:t>e</m:t>
+        </m:r>
+      </m:oMath>
+      <w:r>
+        <w:rPr>
+          <w:rFonts w:ascii="Times New Roman" w:eastAsiaTheme="minorEastAsia" w:hAnsi="Times New Roman" w:cs="Times New Roman"/>
+          <w:iCs/>
+        </w:rPr>
+        <w:t xml:space="preserve"> is the coefficient of restitution.</w:t>
+      </w:r>
+    </w:p>
+    <w:p>
+      <w:pPr>
+        <w:rPr>
+          <w:rFonts w:ascii="Times New Roman" w:hAnsi="Times New Roman" w:cs="Times New Roman"/>
+          <w:b/>
+          <w:bCs/>
+          <w:sz w:val="28"/>
+          <w:szCs w:val="28"/>
+          <w:u w:val="single"/>
+        </w:rPr>
+      </w:pPr>
+      <w:r>
+        <w:rPr>
+          <w:rFonts w:ascii="Times New Roman" w:hAnsi="Times New Roman" w:cs="Times New Roman"/>
+          <w:b/>
+          <w:bCs/>
+          <w:sz w:val="28"/>
+          <w:szCs w:val="28"/>
+          <w:u w:val="single"/>
+        </w:rPr>
+        <w:t>Calculation for Resistance between Tablecloth and Balls</w:t>
+      </w:r>
+    </w:p>
+    <w:p>
+      <w:pPr>
+        <w:jc w:val="center"/>
+        <w:rPr>
           <w:rFonts w:ascii="Cambria Math" w:eastAsiaTheme="minorEastAsia" w:hAnsi="Cambria Math" w:cs="Times New Roman"/>
+        </w:rPr>
+      </w:pPr>
+      <w:r>
+        <w:rPr>
+          <w:rFonts w:ascii="Cambria Math" w:eastAsiaTheme="minorEastAsia" w:hAnsi="Cambria Math" w:cs="Times New Roman"/>
+        </w:rPr>
+        <w:drawing>
+          <wp:inline distT="0" distB="0" distL="0" distR="0" wp14:anchorId="20CF5997" wp14:editId="4A4B23BB">
+            <wp:extent cx="2190750" cy="2780567"/>
+            <wp:effectExtent l="0" t="0" r="0" b="1270"/>
+            <wp:docPr id="1" name="Picture 1" descr="A picture containing text, clock&#10;&#10;Description automatically generated"/>
+            <wp:cNvGraphicFramePr>
+              <a:graphicFrameLocks xmlns:a="http://schemas.openxmlformats.org/drawingml/2006/main" noChangeAspect="1"/>
+            </wp:cNvGraphicFramePr>
+            <a:graphic xmlns:a="http://schemas.openxmlformats.org/drawingml/2006/main">
+              <a:graphicData uri="http://schemas.openxmlformats.org/drawingml/2006/picture">
+                <pic:pic xmlns:pic="http://schemas.openxmlformats.org/drawingml/2006/picture">
+                  <pic:nvPicPr>
+                    <pic:cNvPr id="1" name="Picture 1" descr="A picture containing text, clock&#10;&#10;Description automatically generated"/>
+                    <pic:cNvPicPr/>
+                  </pic:nvPicPr>
+                  <pic:blipFill>
+                    <a:blip r:embed="rId9"/>
+                    <a:stretch>
+                      <a:fillRect/>
+                    </a:stretch>
+                  </pic:blipFill>
+                  <pic:spPr>
+                    <a:xfrm>
+                      <a:off x="0" y="0"/>
+                      <a:ext cx="2200774" cy="2793289"/>
+                    </a:xfrm>
+                    <a:prstGeom prst="rect">
+                      <a:avLst/>
+                    </a:prstGeom>
+                  </pic:spPr>
+                </pic:pic>
+              </a:graphicData>
+            </a:graphic>
+          </wp:inline>
+        </w:drawing>
+      </w:r>
+    </w:p>
+    <w:p>
+      <w:pPr>
+        <w:jc w:val="center"/>
+        <w:rPr>
+          <w:rFonts w:ascii="Times New Roman" w:eastAsiaTheme="minorEastAsia" w:hAnsi="Times New Roman" w:cs="Times New Roman"/>
+        </w:rPr>
+      </w:pPr>
+      <w:r>
+        <w:rPr>
+          <w:rFonts w:ascii="Times New Roman" w:eastAsiaTheme="minorEastAsia" w:hAnsi="Times New Roman" w:cs="Times New Roman"/>
+        </w:rPr>
+        <w:t xml:space="preserve">Figure </w:t>
+      </w:r>
+      <w:r>
+        <w:rPr>
+          <w:rFonts w:ascii="Times New Roman" w:eastAsiaTheme="minorEastAsia" w:hAnsi="Times New Roman" w:cs="Times New Roman"/>
+        </w:rPr>
+        <w:t>5</w:t>
+      </w:r>
+      <w:r>
+        <w:rPr>
+          <w:rFonts w:ascii="Times New Roman" w:eastAsiaTheme="minorEastAsia" w:hAnsi="Times New Roman" w:cs="Times New Roman"/>
+        </w:rPr>
+        <w:t>:</w:t>
+      </w:r>
+      <w:r>
+        <w:rPr>
+          <w:rFonts w:ascii="Times New Roman" w:eastAsiaTheme="minorEastAsia" w:hAnsi="Times New Roman" w:cs="Times New Roman"/>
+        </w:rPr>
+        <w:t xml:space="preserve"> Diagram of a moving pool ball </w:t>
+      </w:r>
+    </w:p>
+    <w:p>
+      <w:pPr>
+        <w:rPr>
+          <w:rFonts w:ascii="Times New Roman" w:eastAsiaTheme="minorEastAsia" w:hAnsi="Times New Roman" w:cs="Times New Roman"/>
+        </w:rPr>
+      </w:pPr>
+      <w:r>
+        <w:rPr>
+          <w:rFonts w:ascii="Times New Roman" w:eastAsiaTheme="minorEastAsia" w:hAnsi="Times New Roman" w:cs="Times New Roman"/>
+        </w:rPr>
+        <w:t xml:space="preserve">When a pool ball is moving, there is a force of rolling resistance </w:t>
+      </w:r>
+      <w:r>
+        <w:rPr>
+          <w:rFonts w:ascii="Times New Roman" w:eastAsiaTheme="minorEastAsia" w:hAnsi="Times New Roman" w:cs="Times New Roman"/>
+        </w:rPr>
+        <w:t>on</w:t>
+      </w:r>
+      <w:r>
+        <w:rPr>
+          <w:rFonts w:ascii="Times New Roman" w:eastAsiaTheme="minorEastAsia" w:hAnsi="Times New Roman" w:cs="Times New Roman"/>
+        </w:rPr>
+        <w:t xml:space="preserve"> the ball </w:t>
+      </w:r>
+      <w:r>
+        <w:rPr>
+          <w:rFonts w:ascii="Times New Roman" w:eastAsiaTheme="minorEastAsia" w:hAnsi="Times New Roman" w:cs="Times New Roman"/>
+        </w:rPr>
+        <w:t>due to</w:t>
+      </w:r>
+      <w:r>
+        <w:rPr>
+          <w:rFonts w:ascii="Times New Roman" w:eastAsiaTheme="minorEastAsia" w:hAnsi="Times New Roman" w:cs="Times New Roman"/>
+        </w:rPr>
+        <w:t xml:space="preserve"> the tablecloth. Based off this, we can apply Newtons second law of motion to derive an expression for the acceleration of the ball:</w:t>
+      </w:r>
+    </w:p>
+    <w:p>
+      <w:pPr>
+        <w:jc w:val="center"/>
+        <w:rPr>
+          <w:rFonts w:ascii="Times New Roman" w:eastAsiaTheme="minorEastAsia" w:hAnsi="Times New Roman" w:cs="Times New Roman"/>
+          <w:i/>
+        </w:rPr>
+      </w:pPr>
+      <m:oMathPara>
+        <m:oMath>
+          <m:sSub>
+            <m:sSubPr>
+              <m:ctrlPr>
+                <w:rPr>
+                  <w:rFonts w:ascii="Cambria Math" w:eastAsiaTheme="minorEastAsia" w:hAnsi="Cambria Math" w:cs="Times New Roman"/>
+                  <w:i/>
+                </w:rPr>
+              </m:ctrlPr>
+            </m:sSubPr>
+            <m:e>
+              <m:r>
+                <w:rPr>
+                  <w:rFonts w:ascii="Cambria Math" w:eastAsiaTheme="minorEastAsia" w:hAnsi="Cambria Math" w:cs="Times New Roman"/>
+                </w:rPr>
+                <m:t>F</m:t>
+              </m:r>
+            </m:e>
+            <m:sub>
+              <m:r>
+                <w:rPr>
+                  <w:rFonts w:ascii="Cambria Math" w:eastAsiaTheme="minorEastAsia" w:hAnsi="Cambria Math" w:cs="Times New Roman"/>
+                </w:rPr>
+                <m:t>net</m:t>
+              </m:r>
+            </m:sub>
+          </m:sSub>
+          <m:r>
+            <w:rPr>
+              <w:rFonts w:ascii="Cambria Math" w:eastAsiaTheme="minorEastAsia" w:hAnsi="Cambria Math" w:cs="Times New Roman"/>
+            </w:rPr>
+            <m:t>=</m:t>
+          </m:r>
+          <m:nary>
+            <m:naryPr>
+              <m:chr m:val="∑"/>
+              <m:limLoc m:val="undOvr"/>
+              <m:subHide m:val="1"/>
+              <m:supHide m:val="1"/>
+              <m:ctrlPr>
+                <w:rPr>
+                  <w:rFonts w:ascii="Cambria Math" w:eastAsiaTheme="minorEastAsia" w:hAnsi="Cambria Math" w:cs="Times New Roman"/>
+                  <w:i/>
+                </w:rPr>
+              </m:ctrlPr>
+            </m:naryPr>
+            <m:sub/>
+            <m:sup/>
+            <m:e>
+              <m:r>
+                <w:rPr>
+                  <w:rFonts w:ascii="Cambria Math" w:eastAsiaTheme="minorEastAsia" w:hAnsi="Cambria Math" w:cs="Times New Roman"/>
+                </w:rPr>
+                <m:t>F</m:t>
+              </m:r>
+            </m:e>
+          </m:nary>
+        </m:oMath>
+      </m:oMathPara>
+    </w:p>
+    <w:p>
+      <w:pPr>
+        <w:jc w:val="center"/>
+        <w:rPr>
+          <w:rFonts w:ascii="Times New Roman" w:eastAsiaTheme="minorEastAsia" w:hAnsi="Times New Roman" w:cs="Times New Roman"/>
+          <w:i/>
+        </w:rPr>
+      </w:pPr>
+      <w:r>
+        <w:rPr>
+          <w:rFonts w:ascii="Times New Roman" w:eastAsiaTheme="minorEastAsia" w:hAnsi="Times New Roman" w:cs="Times New Roman"/>
+          <w:i/>
+        </w:rPr>
+        <w:t xml:space="preserve"> </w:t>
+      </w:r>
+      <m:oMath>
+        <m:r>
+          <w:rPr>
+            <w:rFonts w:ascii="Cambria Math" w:eastAsiaTheme="minorEastAsia" w:hAnsi="Cambria Math" w:cs="Times New Roman"/>
+          </w:rPr>
+          <m:t>ma=-</m:t>
+        </m:r>
+        <m:sSub>
+          <m:sSubPr>
+            <m:ctrlPr>
+              <w:rPr>
+                <w:rFonts w:ascii="Cambria Math" w:eastAsiaTheme="minorEastAsia" w:hAnsi="Cambria Math" w:cs="Times New Roman"/>
+                <w:i/>
+              </w:rPr>
+            </m:ctrlPr>
+          </m:sSubPr>
+          <m:e>
+            <m:r>
+              <w:rPr>
+                <w:rFonts w:ascii="Cambria Math" w:eastAsiaTheme="minorEastAsia" w:hAnsi="Cambria Math" w:cs="Times New Roman"/>
+              </w:rPr>
+              <m:t>F</m:t>
+            </m:r>
+          </m:e>
+          <m:sub>
+            <m:r>
+              <w:rPr>
+                <w:rFonts w:ascii="Cambria Math" w:eastAsiaTheme="minorEastAsia" w:hAnsi="Cambria Math" w:cs="Times New Roman"/>
+              </w:rPr>
+              <m:t>rr</m:t>
+            </m:r>
+          </m:sub>
+        </m:sSub>
+      </m:oMath>
+    </w:p>
+    <w:p>
+      <w:pPr>
+        <w:jc w:val="center"/>
+        <w:rPr>
+          <w:rFonts w:ascii="Times New Roman" w:eastAsiaTheme="minorEastAsia" w:hAnsi="Times New Roman" w:cs="Times New Roman"/>
+          <w:i/>
+        </w:rPr>
+      </w:pPr>
+      <m:oMath>
+        <m:r>
+          <w:rPr>
+            <w:rFonts w:ascii="Cambria Math" w:eastAsiaTheme="minorEastAsia" w:hAnsi="Cambria Math" w:cs="Times New Roman"/>
+          </w:rPr>
+          <w:lastRenderedPageBreak/>
+          <m:t>ma=-</m:t>
+        </m:r>
+        <m:sSub>
+          <m:sSubPr>
+            <m:ctrlPr>
+              <w:rPr>
+                <w:rFonts w:ascii="Cambria Math" w:eastAsiaTheme="minorEastAsia" w:hAnsi="Cambria Math" w:cs="Times New Roman"/>
+                <w:i/>
+              </w:rPr>
+            </m:ctrlPr>
+          </m:sSubPr>
+          <m:e>
+            <m:r>
+              <w:rPr>
+                <w:rFonts w:ascii="Cambria Math" w:eastAsiaTheme="minorEastAsia" w:hAnsi="Cambria Math" w:cs="Times New Roman"/>
+              </w:rPr>
+              <m:t>μ</m:t>
+            </m:r>
+          </m:e>
+          <m:sub>
+            <m:r>
+              <w:rPr>
+                <w:rFonts w:ascii="Cambria Math" w:eastAsiaTheme="minorEastAsia" w:hAnsi="Cambria Math" w:cs="Times New Roman"/>
+              </w:rPr>
+              <m:t>rr</m:t>
+            </m:r>
+          </m:sub>
+        </m:sSub>
+        <m:r>
+          <w:rPr>
+            <w:rFonts w:ascii="Cambria Math" w:eastAsiaTheme="minorEastAsia" w:hAnsi="Cambria Math" w:cs="Times New Roman"/>
+          </w:rPr>
+          <m:t>N</m:t>
+        </m:r>
+      </m:oMath>
+      <w:r>
+        <w:rPr>
+          <w:rFonts w:ascii="Times New Roman" w:eastAsiaTheme="minorEastAsia" w:hAnsi="Times New Roman" w:cs="Times New Roman"/>
+          <w:i/>
+        </w:rPr>
+        <w:t xml:space="preserve"> </w:t>
+      </w:r>
+    </w:p>
+    <w:p>
+      <w:pPr>
+        <w:jc w:val="center"/>
+        <w:rPr>
+          <w:rFonts w:ascii="Times New Roman" w:eastAsiaTheme="minorEastAsia" w:hAnsi="Times New Roman" w:cs="Times New Roman"/>
+          <w:i/>
+        </w:rPr>
+      </w:pPr>
+      <m:oMath>
+        <m:r>
+          <w:rPr>
+            <w:rFonts w:ascii="Cambria Math" w:eastAsiaTheme="minorEastAsia" w:hAnsi="Cambria Math" w:cs="Times New Roman"/>
+          </w:rPr>
+          <m:t>a=-</m:t>
+        </m:r>
+        <m:f>
+          <m:fPr>
+            <m:ctrlPr>
+              <w:rPr>
+                <w:rFonts w:ascii="Cambria Math" w:eastAsiaTheme="minorEastAsia" w:hAnsi="Cambria Math" w:cs="Times New Roman"/>
+                <w:i/>
+              </w:rPr>
+            </m:ctrlPr>
+          </m:fPr>
+          <m:num>
+            <m:sSub>
+              <m:sSubPr>
+                <m:ctrlPr>
+                  <w:rPr>
+                    <w:rFonts w:ascii="Cambria Math" w:eastAsiaTheme="minorEastAsia" w:hAnsi="Cambria Math" w:cs="Times New Roman"/>
+                    <w:i/>
+                  </w:rPr>
+                </m:ctrlPr>
+              </m:sSubPr>
+              <m:e>
+                <m:r>
+                  <w:rPr>
+                    <w:rFonts w:ascii="Cambria Math" w:eastAsiaTheme="minorEastAsia" w:hAnsi="Cambria Math" w:cs="Times New Roman"/>
+                  </w:rPr>
+                  <m:t>μ</m:t>
+                </m:r>
+              </m:e>
+              <m:sub>
+                <m:r>
+                  <w:rPr>
+                    <w:rFonts w:ascii="Cambria Math" w:eastAsiaTheme="minorEastAsia" w:hAnsi="Cambria Math" w:cs="Times New Roman"/>
+                  </w:rPr>
+                  <m:t>rr</m:t>
+                </m:r>
+              </m:sub>
+            </m:sSub>
+            <m:r>
+              <w:rPr>
+                <w:rFonts w:ascii="Cambria Math" w:eastAsiaTheme="minorEastAsia" w:hAnsi="Cambria Math" w:cs="Times New Roman"/>
+              </w:rPr>
+              <m:t>(mg)</m:t>
+            </m:r>
+          </m:num>
+          <m:den>
+            <m:r>
+              <w:rPr>
+                <w:rFonts w:ascii="Cambria Math" w:eastAsiaTheme="minorEastAsia" w:hAnsi="Cambria Math" w:cs="Times New Roman"/>
+              </w:rPr>
+              <m:t>m</m:t>
+            </m:r>
+          </m:den>
+        </m:f>
+      </m:oMath>
+      <w:r>
+        <w:rPr>
+          <w:rFonts w:ascii="Times New Roman" w:eastAsiaTheme="minorEastAsia" w:hAnsi="Times New Roman" w:cs="Times New Roman"/>
+          <w:i/>
+        </w:rPr>
+        <w:t xml:space="preserve"> </w:t>
+      </w:r>
+    </w:p>
+    <w:p>
+      <w:pPr>
+        <w:jc w:val="center"/>
+        <w:rPr>
+          <w:rFonts w:ascii="Times New Roman" w:eastAsiaTheme="minorEastAsia" w:hAnsi="Times New Roman" w:cs="Times New Roman"/>
+          <w:i/>
+        </w:rPr>
+      </w:pPr>
+      <m:oMath>
+        <m:r>
+          <w:rPr>
+            <w:rFonts w:ascii="Cambria Math" w:eastAsiaTheme="minorEastAsia" w:hAnsi="Cambria Math" w:cs="Times New Roman"/>
+          </w:rPr>
+          <m:t>a=-</m:t>
+        </m:r>
+        <m:sSub>
+          <m:sSubPr>
+            <m:ctrlPr>
+              <w:rPr>
+                <w:rFonts w:ascii="Cambria Math" w:eastAsiaTheme="minorEastAsia" w:hAnsi="Cambria Math" w:cs="Times New Roman"/>
+                <w:i/>
+              </w:rPr>
+            </m:ctrlPr>
+          </m:sSubPr>
+          <m:e>
+            <m:r>
+              <w:rPr>
+                <w:rFonts w:ascii="Cambria Math" w:eastAsiaTheme="minorEastAsia" w:hAnsi="Cambria Math" w:cs="Times New Roman"/>
+              </w:rPr>
+              <m:t>μ</m:t>
+            </m:r>
+          </m:e>
+          <m:sub>
+            <m:r>
+              <w:rPr>
+                <w:rFonts w:ascii="Cambria Math" w:eastAsiaTheme="minorEastAsia" w:hAnsi="Cambria Math" w:cs="Times New Roman"/>
+              </w:rPr>
+              <m:t>rr</m:t>
+            </m:r>
+          </m:sub>
+        </m:sSub>
+        <m:r>
+          <w:rPr>
+            <w:rFonts w:ascii="Cambria Math" w:eastAsiaTheme="minorEastAsia" w:hAnsi="Cambria Math" w:cs="Times New Roman"/>
+          </w:rPr>
+          <m:t>g</m:t>
+        </m:r>
+      </m:oMath>
+      <w:r>
+        <w:rPr>
+          <w:rFonts w:ascii="Times New Roman" w:eastAsiaTheme="minorEastAsia" w:hAnsi="Times New Roman" w:cs="Times New Roman"/>
+          <w:i/>
+        </w:rPr>
+        <w:t xml:space="preserve">  </w:t>
+      </w:r>
+    </w:p>
+    <w:p>
+      <w:pPr>
+        <w:rPr>
+          <w:rFonts w:ascii="Times New Roman" w:eastAsiaTheme="minorEastAsia" w:hAnsi="Times New Roman" w:cs="Times New Roman"/>
+        </w:rPr>
+      </w:pPr>
+      <w:r>
+        <w:rPr>
+          <w:rFonts w:ascii="Times New Roman" w:eastAsiaTheme="minorEastAsia" w:hAnsi="Times New Roman" w:cs="Times New Roman"/>
+        </w:rPr>
+        <w:t xml:space="preserve">where </w:t>
+      </w:r>
+      <m:oMath>
+        <m:sSub>
+          <m:sSubPr>
+            <m:ctrlPr>
+              <w:rPr>
+                <w:rFonts w:ascii="Cambria Math" w:eastAsiaTheme="minorEastAsia" w:hAnsi="Cambria Math" w:cs="Times New Roman"/>
+                <w:i/>
+              </w:rPr>
+            </m:ctrlPr>
+          </m:sSubPr>
+          <m:e>
+            <m:r>
+              <w:rPr>
+                <w:rFonts w:ascii="Cambria Math" w:eastAsiaTheme="minorEastAsia" w:hAnsi="Cambria Math" w:cs="Times New Roman"/>
+              </w:rPr>
+              <m:t>F</m:t>
+            </m:r>
+          </m:e>
+          <m:sub>
+            <m:r>
+              <w:rPr>
+                <w:rFonts w:ascii="Cambria Math" w:eastAsiaTheme="minorEastAsia" w:hAnsi="Cambria Math" w:cs="Times New Roman"/>
+              </w:rPr>
+              <m:t>rr</m:t>
+            </m:r>
+          </m:sub>
+        </m:sSub>
+      </m:oMath>
+      <w:r>
+        <w:rPr>
+          <w:rFonts w:ascii="Times New Roman" w:eastAsiaTheme="minorEastAsia" w:hAnsi="Times New Roman" w:cs="Times New Roman"/>
+        </w:rPr>
+        <w:t xml:space="preserve"> is the force of rolling resistance, </w:t>
+      </w:r>
+      <w:r>
+        <w:rPr>
+          <w:rFonts w:ascii="Times New Roman" w:eastAsiaTheme="minorEastAsia" w:hAnsi="Times New Roman" w:cs="Times New Roman"/>
+          <w:i/>
+          <w:iCs/>
+        </w:rPr>
+        <w:t>N</w:t>
+      </w:r>
+      <w:r>
+        <w:rPr>
+          <w:rFonts w:ascii="Times New Roman" w:eastAsiaTheme="minorEastAsia" w:hAnsi="Times New Roman" w:cs="Times New Roman"/>
+          <w:i/>
+          <w:iCs/>
+        </w:rPr>
+        <w:t xml:space="preserve"> </w:t>
+      </w:r>
+      <w:r>
+        <w:rPr>
+          <w:rFonts w:ascii="Times New Roman" w:eastAsiaTheme="minorEastAsia" w:hAnsi="Times New Roman" w:cs="Times New Roman"/>
+        </w:rPr>
+        <w:t xml:space="preserve">is the normal force, </w:t>
+      </w:r>
+      <m:oMath>
+        <m:sSub>
+          <m:sSubPr>
+            <m:ctrlPr>
+              <w:rPr>
+                <w:rFonts w:ascii="Cambria Math" w:eastAsiaTheme="minorEastAsia" w:hAnsi="Cambria Math" w:cs="Times New Roman"/>
+                <w:i/>
+              </w:rPr>
+            </m:ctrlPr>
+          </m:sSubPr>
+          <m:e>
+            <m:r>
+              <w:rPr>
+                <w:rFonts w:ascii="Cambria Math" w:eastAsiaTheme="minorEastAsia" w:hAnsi="Cambria Math" w:cs="Times New Roman"/>
+              </w:rPr>
+              <m:t>μ</m:t>
+            </m:r>
+          </m:e>
+          <m:sub>
+            <m:r>
+              <w:rPr>
+                <w:rFonts w:ascii="Cambria Math" w:eastAsiaTheme="minorEastAsia" w:hAnsi="Cambria Math" w:cs="Times New Roman"/>
+              </w:rPr>
+              <m:t>rr</m:t>
+            </m:r>
+          </m:sub>
+        </m:sSub>
+      </m:oMath>
+      <w:r>
+        <w:rPr>
+          <w:rFonts w:ascii="Times New Roman" w:eastAsiaTheme="minorEastAsia" w:hAnsi="Times New Roman" w:cs="Times New Roman"/>
+        </w:rPr>
+        <w:t xml:space="preserve">is the coefficient of rolling resistance between the ball and the tablecloth, </w:t>
+      </w:r>
+      <w:r>
+        <w:rPr>
+          <w:rFonts w:ascii="Times New Roman" w:eastAsiaTheme="minorEastAsia" w:hAnsi="Times New Roman" w:cs="Times New Roman"/>
+          <w:i/>
+          <w:iCs/>
+        </w:rPr>
+        <w:t>m</w:t>
+      </w:r>
+      <w:r>
+        <w:rPr>
+          <w:rFonts w:ascii="Times New Roman" w:eastAsiaTheme="minorEastAsia" w:hAnsi="Times New Roman" w:cs="Times New Roman"/>
+        </w:rPr>
+        <w:t xml:space="preserve"> is the mass of the ball</w:t>
+      </w:r>
+      <w:r>
+        <w:rPr>
+          <w:rFonts w:ascii="Times New Roman" w:eastAsiaTheme="minorEastAsia" w:hAnsi="Times New Roman" w:cs="Times New Roman"/>
+        </w:rPr>
+        <w:t xml:space="preserve">, </w:t>
+      </w:r>
+      <w:r>
+        <w:rPr>
+          <w:rFonts w:ascii="Times New Roman" w:eastAsiaTheme="minorEastAsia" w:hAnsi="Times New Roman" w:cs="Times New Roman"/>
+          <w:i/>
+          <w:iCs/>
+        </w:rPr>
+        <w:t>g</w:t>
+      </w:r>
+      <w:r>
+        <w:rPr>
+          <w:rFonts w:ascii="Times New Roman" w:eastAsiaTheme="minorEastAsia" w:hAnsi="Times New Roman" w:cs="Times New Roman"/>
+        </w:rPr>
+        <w:t xml:space="preserve"> is the acceleration due to gravity </w:t>
+      </w:r>
+      <w:r>
+        <w:rPr>
+          <w:rFonts w:ascii="Times New Roman" w:eastAsiaTheme="minorEastAsia" w:hAnsi="Times New Roman" w:cs="Times New Roman"/>
+        </w:rPr>
+        <w:t xml:space="preserve">and </w:t>
+      </w:r>
+      <m:oMath>
+        <m:r>
+          <w:rPr>
+            <w:rFonts w:ascii="Cambria Math" w:eastAsiaTheme="minorEastAsia" w:hAnsi="Cambria Math" w:cs="Times New Roman"/>
+          </w:rPr>
+          <m:t>a</m:t>
+        </m:r>
+      </m:oMath>
+      <w:r>
+        <w:rPr>
+          <w:rFonts w:ascii="Times New Roman" w:eastAsiaTheme="minorEastAsia" w:hAnsi="Times New Roman" w:cs="Times New Roman"/>
+        </w:rPr>
+        <w:t xml:space="preserve"> is the acceleration of the ball.</w:t>
+      </w:r>
+    </w:p>
+    <w:p>
+      <w:pPr>
+        <w:rPr>
+          <w:rFonts w:ascii="Times New Roman" w:eastAsiaTheme="minorEastAsia" w:hAnsi="Times New Roman" w:cs="Times New Roman"/>
+          <w:b/>
+          <w:bCs/>
+          <w:sz w:val="28"/>
+          <w:szCs w:val="28"/>
+          <w:u w:val="single"/>
+        </w:rPr>
+      </w:pPr>
+      <w:r>
+        <w:rPr>
+          <w:rFonts w:ascii="Times New Roman" w:eastAsiaTheme="minorEastAsia" w:hAnsi="Times New Roman" w:cs="Times New Roman"/>
+          <w:b/>
+          <w:bCs/>
+          <w:sz w:val="28"/>
+          <w:szCs w:val="28"/>
+          <w:u w:val="single"/>
+        </w:rPr>
+        <w:t>Conclusion:</w:t>
+      </w:r>
+    </w:p>
+    <w:p>
+      <w:pPr>
+        <w:rPr>
+          <w:rFonts w:ascii="Times New Roman" w:eastAsiaTheme="minorEastAsia" w:hAnsi="Times New Roman" w:cs="Times New Roman"/>
+        </w:rPr>
+      </w:pPr>
+      <w:r>
+        <w:rPr>
+          <w:rFonts w:ascii="Times New Roman" w:eastAsiaTheme="minorEastAsia" w:hAnsi="Times New Roman" w:cs="Times New Roman"/>
+        </w:rPr>
+        <w:t>In this document, we</w:t>
+      </w:r>
+      <w:r>
+        <w:rPr>
+          <w:rFonts w:ascii="Times New Roman" w:eastAsiaTheme="minorEastAsia" w:hAnsi="Times New Roman" w:cs="Times New Roman"/>
+        </w:rPr>
+        <w:t xml:space="preserve"> </w:t>
+      </w:r>
+      <w:r>
+        <w:rPr>
+          <w:rFonts w:ascii="Times New Roman" w:eastAsiaTheme="minorEastAsia" w:hAnsi="Times New Roman" w:cs="Times New Roman"/>
+        </w:rPr>
+        <w:t>expla</w:t>
+      </w:r>
+      <w:r>
+        <w:rPr>
+          <w:rFonts w:ascii="Times New Roman" w:eastAsiaTheme="minorEastAsia" w:hAnsi="Times New Roman" w:cs="Times New Roman"/>
+        </w:rPr>
+        <w:t>ined</w:t>
+      </w:r>
+      <w:r>
+        <w:rPr>
+          <w:rFonts w:ascii="Times New Roman" w:eastAsiaTheme="minorEastAsia" w:hAnsi="Times New Roman" w:cs="Times New Roman"/>
+        </w:rPr>
+        <w:t xml:space="preserve"> the physics involved in a game of pool. By applying the necessary </w:t>
+      </w:r>
+      <w:r>
+        <w:rPr>
+          <w:rFonts w:ascii="Times New Roman" w:eastAsiaTheme="minorEastAsia" w:hAnsi="Times New Roman" w:cs="Times New Roman"/>
+        </w:rPr>
+        <w:t xml:space="preserve">physics principles, we showed the calculations and equations used to run the simulation. </w:t>
+      </w:r>
+    </w:p>
+    <w:p>
+      <w:pPr>
+        <w:spacing w:line="240" w:lineRule="auto"/>
+        <w:rPr>
+          <w:rFonts w:ascii="Times New Roman" w:eastAsiaTheme="minorEastAsia" w:hAnsi="Times New Roman" w:cs="Times New Roman"/>
+          <w:iCs/>
         </w:rPr>
       </w:pPr>
     </w:p>
     <w:p>
       <w:pPr>
-        <w:spacing w:after="0"/>
-        <w:rPr>
-          <w:rFonts w:ascii="Times New Roman" w:eastAsiaTheme="minorEastAsia" w:hAnsi="Times New Roman" w:cs="Times New Roman"/>
+        <w:rPr>
           <w:b/>
           <w:bCs/>
-        </w:rPr>
-      </w:pPr>
-      <w:r>
-        <w:rPr>
-          <w:rFonts w:ascii="Times New Roman" w:eastAsiaTheme="minorEastAsia" w:hAnsi="Times New Roman" w:cs="Times New Roman"/>
-          <w:b/>
-          <w:bCs/>
-        </w:rPr>
-        <w:t>Conclusion:</w:t>
-      </w:r>
-    </w:p>
-    <w:p>
-      <w:pPr>
-        <w:rPr>
-          <w:rFonts w:ascii="Times New Roman" w:eastAsiaTheme="minorEastAsia" w:hAnsi="Times New Roman" w:cs="Times New Roman"/>
-        </w:rPr>
-      </w:pPr>
-      <w:r>
-        <w:rPr>
-          <w:rFonts w:ascii="Times New Roman" w:eastAsiaTheme="minorEastAsia" w:hAnsi="Times New Roman" w:cs="Times New Roman"/>
-        </w:rPr>
-        <w:t>As shown in this document,</w:t>
-      </w:r>
-      <w:r>
-        <w:rPr>
-          <w:rFonts w:ascii="Times New Roman" w:eastAsiaTheme="minorEastAsia" w:hAnsi="Times New Roman" w:cs="Times New Roman"/>
-        </w:rPr>
-        <w:t xml:space="preserve"> </w:t>
-      </w:r>
-      <w:r>
-        <w:rPr>
-          <w:rFonts w:ascii="Times New Roman" w:eastAsiaTheme="minorEastAsia" w:hAnsi="Times New Roman" w:cs="Times New Roman"/>
-        </w:rPr>
-        <w:t xml:space="preserve">the pool simulation </w:t>
-      </w:r>
-      <w:r>
-        <w:rPr>
-          <w:rFonts w:ascii="Times New Roman" w:eastAsiaTheme="minorEastAsia" w:hAnsi="Times New Roman" w:cs="Times New Roman"/>
-        </w:rPr>
-        <w:t xml:space="preserve">uses </w:t>
-      </w:r>
-      <w:r>
-        <w:rPr>
-          <w:rFonts w:ascii="Times New Roman" w:eastAsiaTheme="minorEastAsia" w:hAnsi="Times New Roman" w:cs="Times New Roman"/>
-        </w:rPr>
-        <w:t>trigonometry, conservation of momentum and coefficient of restitution equations</w:t>
-      </w:r>
-      <w:r>
-        <w:rPr>
-          <w:rFonts w:ascii="Times New Roman" w:eastAsiaTheme="minorEastAsia" w:hAnsi="Times New Roman" w:cs="Times New Roman"/>
-        </w:rPr>
-        <w:t xml:space="preserve"> to </w:t>
-      </w:r>
-      <w:r>
-        <w:rPr>
-          <w:rFonts w:ascii="Times New Roman" w:eastAsiaTheme="minorEastAsia" w:hAnsi="Times New Roman" w:cs="Times New Roman"/>
-        </w:rPr>
-        <w:t>calculate</w:t>
-      </w:r>
-      <w:r>
-        <w:rPr>
-          <w:rFonts w:ascii="Times New Roman" w:eastAsiaTheme="minorEastAsia" w:hAnsi="Times New Roman" w:cs="Times New Roman"/>
-        </w:rPr>
-        <w:t xml:space="preserve"> the </w:t>
-      </w:r>
-      <w:r>
-        <w:rPr>
-          <w:rFonts w:ascii="Times New Roman" w:eastAsiaTheme="minorEastAsia" w:hAnsi="Times New Roman" w:cs="Times New Roman"/>
-        </w:rPr>
-        <w:t>velocities of two balls after impact</w:t>
-      </w:r>
-      <w:r>
-        <w:rPr>
-          <w:rFonts w:ascii="Times New Roman" w:eastAsiaTheme="minorEastAsia" w:hAnsi="Times New Roman" w:cs="Times New Roman"/>
-        </w:rPr>
-        <w:t>.</w:t>
-      </w:r>
-    </w:p>
-    <w:p>
-      <w:pPr>
-        <w:spacing w:line="240" w:lineRule="auto"/>
-        <w:rPr>
-          <w:rFonts w:ascii="Times New Roman" w:eastAsiaTheme="minorEastAsia" w:hAnsi="Times New Roman" w:cs="Times New Roman"/>
-          <w:iCs/>
+          <w:sz w:val="28"/>
+          <w:szCs w:val="28"/>
         </w:rPr>
       </w:pPr>
     </w:p>
     <w:p>
       <w:pPr>
         <w:rPr>
+          <w:rFonts w:ascii="Times New Roman" w:hAnsi="Times New Roman" w:cs="Times New Roman"/>
           <w:b/>
           <w:bCs/>
           <w:sz w:val="28"/>
@@ -6757,8 +8083,18 @@
         </w:rPr>
       </w:pPr>
     </w:p>
+    <w:p>
+      <w:pPr>
+        <w:rPr>
+          <w:b/>
+          <w:bCs/>
+          <w:sz w:val="28"/>
+          <w:szCs w:val="28"/>
+        </w:rPr>
+      </w:pPr>
+    </w:p>
     <w:sectPr>
-      <w:footerReference w:type="default" r:id="rId9"/>
+      <w:footerReference w:type="default" r:id="rId10"/>
       <w:pgSz w:w="12240" w:h="15840"/>
       <w:pgMar w:top="1440" w:right="1440" w:bottom="1440" w:left="1440" w:header="708" w:footer="708" w:gutter="0"/>
       <w:cols w:space="708"/>
@@ -6800,11 +8136,7 @@
       <w:pStyle w:val="Footer"/>
     </w:pPr>
     <w:r>
-      <w:t xml:space="preserve">Pranj Patel   </w:t>
-    </w:r>
-    <w:r>
       <w:tab/>
-      <w:t>July 15, 2021</w:t>
     </w:r>
     <w:r>
       <w:tab/>

</xml_diff>